<commit_message>
qqlogin access token is out of date, instead of using sinalogin
</commit_message>
<xml_diff>
--- a/docs/backend_interfacev1.3.docx
+++ b/docs/backend_interfacev1.3.docx
@@ -49,10 +49,10 @@
         <w:tblInd w:type="dxa" w:w="-108"/>
       </w:tblPr>
       <w:tblGrid>
+        <w:gridCol w:w="2019"/>
+        <w:gridCol w:w="2026"/>
         <w:gridCol w:w="2020"/>
-        <w:gridCol w:w="2027"/>
-        <w:gridCol w:w="2020"/>
-        <w:gridCol w:w="2028"/>
+        <w:gridCol w:w="2029"/>
       </w:tblGrid>
       <w:tr>
         <w:trPr>
@@ -60,6 +60,72 @@
         </w:trPr>
         <w:tc>
           <w:tcPr>
+            <w:tcW w:type="dxa" w:w="2019"/>
+            <w:tcBorders>
+              <w:top w:color="00000A" w:space="0" w:sz="4" w:val="single"/>
+              <w:left w:color="00000A" w:space="0" w:sz="4" w:val="single"/>
+              <w:bottom w:color="00000A" w:space="0" w:sz="4" w:val="single"/>
+              <w:right w:color="00000A" w:space="0" w:sz="4" w:val="single"/>
+            </w:tcBorders>
+            <w:shd w:fill="FFFFFF" w:val="clear"/>
+            <w:tcMar>
+              <w:top w:type="dxa" w:w="0"/>
+              <w:left w:type="dxa" w:w="108"/>
+              <w:bottom w:type="dxa" w:w="0"/>
+              <w:right w:type="dxa" w:w="108"/>
+            </w:tcMar>
+          </w:tcPr>
+          <w:p>
+            <w:pPr>
+              <w:pStyle w:val="style36"/>
+              <w:ind w:hanging="0" w:left="0" w:right="0"/>
+              <w:jc w:val="left"/>
+            </w:pPr>
+            <w:r>
+              <w:rPr>
+                <w:rFonts w:ascii="宋体" w:hAnsi="宋体"/>
+                <w:sz w:val="24"/>
+                <w:szCs w:val="24"/>
+              </w:rPr>
+              <w:t>版本</w:t>
+            </w:r>
+          </w:p>
+        </w:tc>
+        <w:tc>
+          <w:tcPr>
+            <w:tcW w:type="dxa" w:w="2026"/>
+            <w:tcBorders>
+              <w:top w:color="00000A" w:space="0" w:sz="4" w:val="single"/>
+              <w:left w:color="00000A" w:space="0" w:sz="4" w:val="single"/>
+              <w:bottom w:color="00000A" w:space="0" w:sz="4" w:val="single"/>
+              <w:right w:color="00000A" w:space="0" w:sz="4" w:val="single"/>
+            </w:tcBorders>
+            <w:shd w:fill="FFFFFF" w:val="clear"/>
+            <w:tcMar>
+              <w:top w:type="dxa" w:w="0"/>
+              <w:left w:type="dxa" w:w="108"/>
+              <w:bottom w:type="dxa" w:w="0"/>
+              <w:right w:type="dxa" w:w="108"/>
+            </w:tcMar>
+          </w:tcPr>
+          <w:p>
+            <w:pPr>
+              <w:pStyle w:val="style36"/>
+              <w:ind w:hanging="0" w:left="0" w:right="0"/>
+              <w:jc w:val="left"/>
+            </w:pPr>
+            <w:r>
+              <w:rPr>
+                <w:rFonts w:ascii="宋体" w:hAnsi="宋体"/>
+                <w:sz w:val="24"/>
+                <w:szCs w:val="24"/>
+              </w:rPr>
+              <w:t>作者</w:t>
+            </w:r>
+          </w:p>
+        </w:tc>
+        <w:tc>
+          <w:tcPr>
             <w:tcW w:type="dxa" w:w="2020"/>
             <w:tcBorders>
               <w:top w:color="00000A" w:space="0" w:sz="4" w:val="single"/>
@@ -77,7 +143,7 @@
           </w:tcPr>
           <w:p>
             <w:pPr>
-              <w:pStyle w:val="style35"/>
+              <w:pStyle w:val="style36"/>
               <w:ind w:hanging="0" w:left="0" w:right="0"/>
               <w:jc w:val="left"/>
             </w:pPr>
@@ -87,13 +153,13 @@
                 <w:sz w:val="24"/>
                 <w:szCs w:val="24"/>
               </w:rPr>
-              <w:t>版本</w:t>
-            </w:r>
-          </w:p>
-        </w:tc>
-        <w:tc>
-          <w:tcPr>
-            <w:tcW w:type="dxa" w:w="2027"/>
+              <w:t>日期</w:t>
+            </w:r>
+          </w:p>
+        </w:tc>
+        <w:tc>
+          <w:tcPr>
+            <w:tcW w:type="dxa" w:w="2029"/>
             <w:tcBorders>
               <w:top w:color="00000A" w:space="0" w:sz="4" w:val="single"/>
               <w:left w:color="00000A" w:space="0" w:sz="4" w:val="single"/>
@@ -110,73 +176,7 @@
           </w:tcPr>
           <w:p>
             <w:pPr>
-              <w:pStyle w:val="style35"/>
-              <w:ind w:hanging="0" w:left="0" w:right="0"/>
-              <w:jc w:val="left"/>
-            </w:pPr>
-            <w:r>
-              <w:rPr>
-                <w:rFonts w:ascii="宋体" w:hAnsi="宋体"/>
-                <w:sz w:val="24"/>
-                <w:szCs w:val="24"/>
-              </w:rPr>
-              <w:t>作者</w:t>
-            </w:r>
-          </w:p>
-        </w:tc>
-        <w:tc>
-          <w:tcPr>
-            <w:tcW w:type="dxa" w:w="2020"/>
-            <w:tcBorders>
-              <w:top w:color="00000A" w:space="0" w:sz="4" w:val="single"/>
-              <w:left w:color="00000A" w:space="0" w:sz="4" w:val="single"/>
-              <w:bottom w:color="00000A" w:space="0" w:sz="4" w:val="single"/>
-              <w:right w:color="00000A" w:space="0" w:sz="4" w:val="single"/>
-            </w:tcBorders>
-            <w:shd w:fill="FFFFFF" w:val="clear"/>
-            <w:tcMar>
-              <w:top w:type="dxa" w:w="0"/>
-              <w:left w:type="dxa" w:w="108"/>
-              <w:bottom w:type="dxa" w:w="0"/>
-              <w:right w:type="dxa" w:w="108"/>
-            </w:tcMar>
-          </w:tcPr>
-          <w:p>
-            <w:pPr>
-              <w:pStyle w:val="style35"/>
-              <w:ind w:hanging="0" w:left="0" w:right="0"/>
-              <w:jc w:val="left"/>
-            </w:pPr>
-            <w:r>
-              <w:rPr>
-                <w:rFonts w:ascii="宋体" w:hAnsi="宋体"/>
-                <w:sz w:val="24"/>
-                <w:szCs w:val="24"/>
-              </w:rPr>
-              <w:t>日期</w:t>
-            </w:r>
-          </w:p>
-        </w:tc>
-        <w:tc>
-          <w:tcPr>
-            <w:tcW w:type="dxa" w:w="2028"/>
-            <w:tcBorders>
-              <w:top w:color="00000A" w:space="0" w:sz="4" w:val="single"/>
-              <w:left w:color="00000A" w:space="0" w:sz="4" w:val="single"/>
-              <w:bottom w:color="00000A" w:space="0" w:sz="4" w:val="single"/>
-              <w:right w:color="00000A" w:space="0" w:sz="4" w:val="single"/>
-            </w:tcBorders>
-            <w:shd w:fill="FFFFFF" w:val="clear"/>
-            <w:tcMar>
-              <w:top w:type="dxa" w:w="0"/>
-              <w:left w:type="dxa" w:w="108"/>
-              <w:bottom w:type="dxa" w:w="0"/>
-              <w:right w:type="dxa" w:w="108"/>
-            </w:tcMar>
-          </w:tcPr>
-          <w:p>
-            <w:pPr>
-              <w:pStyle w:val="style35"/>
+              <w:pStyle w:val="style36"/>
               <w:ind w:hanging="0" w:left="0" w:right="0"/>
               <w:jc w:val="left"/>
             </w:pPr>
@@ -197,6 +197,72 @@
         </w:trPr>
         <w:tc>
           <w:tcPr>
+            <w:tcW w:type="dxa" w:w="2019"/>
+            <w:tcBorders>
+              <w:top w:color="00000A" w:space="0" w:sz="4" w:val="single"/>
+              <w:left w:color="00000A" w:space="0" w:sz="4" w:val="single"/>
+              <w:bottom w:color="00000A" w:space="0" w:sz="4" w:val="single"/>
+              <w:right w:color="00000A" w:space="0" w:sz="4" w:val="single"/>
+            </w:tcBorders>
+            <w:shd w:fill="FFFFFF" w:val="clear"/>
+            <w:tcMar>
+              <w:top w:type="dxa" w:w="0"/>
+              <w:left w:type="dxa" w:w="108"/>
+              <w:bottom w:type="dxa" w:w="0"/>
+              <w:right w:type="dxa" w:w="108"/>
+            </w:tcMar>
+          </w:tcPr>
+          <w:p>
+            <w:pPr>
+              <w:pStyle w:val="style36"/>
+              <w:ind w:hanging="0" w:left="0" w:right="0"/>
+              <w:jc w:val="left"/>
+            </w:pPr>
+            <w:r>
+              <w:rPr>
+                <w:rFonts w:ascii="宋体" w:hAnsi="宋体"/>
+                <w:sz w:val="24"/>
+                <w:szCs w:val="24"/>
+              </w:rPr>
+              <w:t>V1.0</w:t>
+            </w:r>
+          </w:p>
+        </w:tc>
+        <w:tc>
+          <w:tcPr>
+            <w:tcW w:type="dxa" w:w="2026"/>
+            <w:tcBorders>
+              <w:top w:color="00000A" w:space="0" w:sz="4" w:val="single"/>
+              <w:left w:color="00000A" w:space="0" w:sz="4" w:val="single"/>
+              <w:bottom w:color="00000A" w:space="0" w:sz="4" w:val="single"/>
+              <w:right w:color="00000A" w:space="0" w:sz="4" w:val="single"/>
+            </w:tcBorders>
+            <w:shd w:fill="FFFFFF" w:val="clear"/>
+            <w:tcMar>
+              <w:top w:type="dxa" w:w="0"/>
+              <w:left w:type="dxa" w:w="108"/>
+              <w:bottom w:type="dxa" w:w="0"/>
+              <w:right w:type="dxa" w:w="108"/>
+            </w:tcMar>
+          </w:tcPr>
+          <w:p>
+            <w:pPr>
+              <w:pStyle w:val="style36"/>
+              <w:ind w:hanging="0" w:left="0" w:right="0"/>
+              <w:jc w:val="left"/>
+            </w:pPr>
+            <w:r>
+              <w:rPr>
+                <w:rFonts w:ascii="宋体" w:hAnsi="宋体"/>
+                <w:sz w:val="24"/>
+                <w:szCs w:val="24"/>
+              </w:rPr>
+              <w:t>孙晓晨</w:t>
+            </w:r>
+          </w:p>
+        </w:tc>
+        <w:tc>
+          <w:tcPr>
             <w:tcW w:type="dxa" w:w="2020"/>
             <w:tcBorders>
               <w:top w:color="00000A" w:space="0" w:sz="4" w:val="single"/>
@@ -214,7 +280,7 @@
           </w:tcPr>
           <w:p>
             <w:pPr>
-              <w:pStyle w:val="style35"/>
+              <w:pStyle w:val="style36"/>
               <w:ind w:hanging="0" w:left="0" w:right="0"/>
               <w:jc w:val="left"/>
             </w:pPr>
@@ -224,13 +290,13 @@
                 <w:sz w:val="24"/>
                 <w:szCs w:val="24"/>
               </w:rPr>
-              <w:t>V1.0</w:t>
-            </w:r>
-          </w:p>
-        </w:tc>
-        <w:tc>
-          <w:tcPr>
-            <w:tcW w:type="dxa" w:w="2027"/>
+              <w:t>2013-8-2</w:t>
+            </w:r>
+          </w:p>
+        </w:tc>
+        <w:tc>
+          <w:tcPr>
+            <w:tcW w:type="dxa" w:w="2029"/>
             <w:tcBorders>
               <w:top w:color="00000A" w:space="0" w:sz="4" w:val="single"/>
               <w:left w:color="00000A" w:space="0" w:sz="4" w:val="single"/>
@@ -247,73 +313,7 @@
           </w:tcPr>
           <w:p>
             <w:pPr>
-              <w:pStyle w:val="style35"/>
-              <w:ind w:hanging="0" w:left="0" w:right="0"/>
-              <w:jc w:val="left"/>
-            </w:pPr>
-            <w:r>
-              <w:rPr>
-                <w:rFonts w:ascii="宋体" w:hAnsi="宋体"/>
-                <w:sz w:val="24"/>
-                <w:szCs w:val="24"/>
-              </w:rPr>
-              <w:t>孙晓晨</w:t>
-            </w:r>
-          </w:p>
-        </w:tc>
-        <w:tc>
-          <w:tcPr>
-            <w:tcW w:type="dxa" w:w="2020"/>
-            <w:tcBorders>
-              <w:top w:color="00000A" w:space="0" w:sz="4" w:val="single"/>
-              <w:left w:color="00000A" w:space="0" w:sz="4" w:val="single"/>
-              <w:bottom w:color="00000A" w:space="0" w:sz="4" w:val="single"/>
-              <w:right w:color="00000A" w:space="0" w:sz="4" w:val="single"/>
-            </w:tcBorders>
-            <w:shd w:fill="FFFFFF" w:val="clear"/>
-            <w:tcMar>
-              <w:top w:type="dxa" w:w="0"/>
-              <w:left w:type="dxa" w:w="108"/>
-              <w:bottom w:type="dxa" w:w="0"/>
-              <w:right w:type="dxa" w:w="108"/>
-            </w:tcMar>
-          </w:tcPr>
-          <w:p>
-            <w:pPr>
-              <w:pStyle w:val="style35"/>
-              <w:ind w:hanging="0" w:left="0" w:right="0"/>
-              <w:jc w:val="left"/>
-            </w:pPr>
-            <w:r>
-              <w:rPr>
-                <w:rFonts w:ascii="宋体" w:hAnsi="宋体"/>
-                <w:sz w:val="24"/>
-                <w:szCs w:val="24"/>
-              </w:rPr>
-              <w:t>2013-8-2</w:t>
-            </w:r>
-          </w:p>
-        </w:tc>
-        <w:tc>
-          <w:tcPr>
-            <w:tcW w:type="dxa" w:w="2028"/>
-            <w:tcBorders>
-              <w:top w:color="00000A" w:space="0" w:sz="4" w:val="single"/>
-              <w:left w:color="00000A" w:space="0" w:sz="4" w:val="single"/>
-              <w:bottom w:color="00000A" w:space="0" w:sz="4" w:val="single"/>
-              <w:right w:color="00000A" w:space="0" w:sz="4" w:val="single"/>
-            </w:tcBorders>
-            <w:shd w:fill="FFFFFF" w:val="clear"/>
-            <w:tcMar>
-              <w:top w:type="dxa" w:w="0"/>
-              <w:left w:type="dxa" w:w="108"/>
-              <w:bottom w:type="dxa" w:w="0"/>
-              <w:right w:type="dxa" w:w="108"/>
-            </w:tcMar>
-          </w:tcPr>
-          <w:p>
-            <w:pPr>
-              <w:pStyle w:val="style35"/>
+              <w:pStyle w:val="style36"/>
               <w:ind w:hanging="0" w:left="0" w:right="0"/>
               <w:jc w:val="left"/>
             </w:pPr>
@@ -334,6 +334,72 @@
         </w:trPr>
         <w:tc>
           <w:tcPr>
+            <w:tcW w:type="dxa" w:w="2019"/>
+            <w:tcBorders>
+              <w:top w:color="00000A" w:space="0" w:sz="4" w:val="single"/>
+              <w:left w:color="00000A" w:space="0" w:sz="4" w:val="single"/>
+              <w:bottom w:color="00000A" w:space="0" w:sz="4" w:val="single"/>
+              <w:right w:color="00000A" w:space="0" w:sz="4" w:val="single"/>
+            </w:tcBorders>
+            <w:shd w:fill="FFFFFF" w:val="clear"/>
+            <w:tcMar>
+              <w:top w:type="dxa" w:w="0"/>
+              <w:left w:type="dxa" w:w="108"/>
+              <w:bottom w:type="dxa" w:w="0"/>
+              <w:right w:type="dxa" w:w="108"/>
+            </w:tcMar>
+          </w:tcPr>
+          <w:p>
+            <w:pPr>
+              <w:pStyle w:val="style36"/>
+              <w:ind w:hanging="0" w:left="0" w:right="0"/>
+              <w:jc w:val="left"/>
+            </w:pPr>
+            <w:r>
+              <w:rPr>
+                <w:rFonts w:ascii="宋体" w:hAnsi="宋体"/>
+                <w:sz w:val="24"/>
+                <w:szCs w:val="24"/>
+              </w:rPr>
+              <w:t>V1.1</w:t>
+            </w:r>
+          </w:p>
+        </w:tc>
+        <w:tc>
+          <w:tcPr>
+            <w:tcW w:type="dxa" w:w="2026"/>
+            <w:tcBorders>
+              <w:top w:color="00000A" w:space="0" w:sz="4" w:val="single"/>
+              <w:left w:color="00000A" w:space="0" w:sz="4" w:val="single"/>
+              <w:bottom w:color="00000A" w:space="0" w:sz="4" w:val="single"/>
+              <w:right w:color="00000A" w:space="0" w:sz="4" w:val="single"/>
+            </w:tcBorders>
+            <w:shd w:fill="FFFFFF" w:val="clear"/>
+            <w:tcMar>
+              <w:top w:type="dxa" w:w="0"/>
+              <w:left w:type="dxa" w:w="108"/>
+              <w:bottom w:type="dxa" w:w="0"/>
+              <w:right w:type="dxa" w:w="108"/>
+            </w:tcMar>
+          </w:tcPr>
+          <w:p>
+            <w:pPr>
+              <w:pStyle w:val="style36"/>
+              <w:ind w:hanging="0" w:left="0" w:right="0"/>
+              <w:jc w:val="left"/>
+            </w:pPr>
+            <w:r>
+              <w:rPr>
+                <w:rFonts w:ascii="宋体" w:hAnsi="宋体"/>
+                <w:sz w:val="24"/>
+                <w:szCs w:val="24"/>
+              </w:rPr>
+              <w:t>维旭光</w:t>
+            </w:r>
+          </w:p>
+        </w:tc>
+        <w:tc>
+          <w:tcPr>
             <w:tcW w:type="dxa" w:w="2020"/>
             <w:tcBorders>
               <w:top w:color="00000A" w:space="0" w:sz="4" w:val="single"/>
@@ -351,7 +417,7 @@
           </w:tcPr>
           <w:p>
             <w:pPr>
-              <w:pStyle w:val="style35"/>
+              <w:pStyle w:val="style36"/>
               <w:ind w:hanging="0" w:left="0" w:right="0"/>
               <w:jc w:val="left"/>
             </w:pPr>
@@ -361,13 +427,13 @@
                 <w:sz w:val="24"/>
                 <w:szCs w:val="24"/>
               </w:rPr>
-              <w:t>V1.1</w:t>
-            </w:r>
-          </w:p>
-        </w:tc>
-        <w:tc>
-          <w:tcPr>
-            <w:tcW w:type="dxa" w:w="2027"/>
+              <w:t>2013-8-</w:t>
+            </w:r>
+          </w:p>
+        </w:tc>
+        <w:tc>
+          <w:tcPr>
+            <w:tcW w:type="dxa" w:w="2029"/>
             <w:tcBorders>
               <w:top w:color="00000A" w:space="0" w:sz="4" w:val="single"/>
               <w:left w:color="00000A" w:space="0" w:sz="4" w:val="single"/>
@@ -384,73 +450,7 @@
           </w:tcPr>
           <w:p>
             <w:pPr>
-              <w:pStyle w:val="style35"/>
-              <w:ind w:hanging="0" w:left="0" w:right="0"/>
-              <w:jc w:val="left"/>
-            </w:pPr>
-            <w:r>
-              <w:rPr>
-                <w:rFonts w:ascii="宋体" w:hAnsi="宋体"/>
-                <w:sz w:val="24"/>
-                <w:szCs w:val="24"/>
-              </w:rPr>
-              <w:t>维旭光</w:t>
-            </w:r>
-          </w:p>
-        </w:tc>
-        <w:tc>
-          <w:tcPr>
-            <w:tcW w:type="dxa" w:w="2020"/>
-            <w:tcBorders>
-              <w:top w:color="00000A" w:space="0" w:sz="4" w:val="single"/>
-              <w:left w:color="00000A" w:space="0" w:sz="4" w:val="single"/>
-              <w:bottom w:color="00000A" w:space="0" w:sz="4" w:val="single"/>
-              <w:right w:color="00000A" w:space="0" w:sz="4" w:val="single"/>
-            </w:tcBorders>
-            <w:shd w:fill="FFFFFF" w:val="clear"/>
-            <w:tcMar>
-              <w:top w:type="dxa" w:w="0"/>
-              <w:left w:type="dxa" w:w="108"/>
-              <w:bottom w:type="dxa" w:w="0"/>
-              <w:right w:type="dxa" w:w="108"/>
-            </w:tcMar>
-          </w:tcPr>
-          <w:p>
-            <w:pPr>
-              <w:pStyle w:val="style35"/>
-              <w:ind w:hanging="0" w:left="0" w:right="0"/>
-              <w:jc w:val="left"/>
-            </w:pPr>
-            <w:r>
-              <w:rPr>
-                <w:rFonts w:ascii="宋体" w:hAnsi="宋体"/>
-                <w:sz w:val="24"/>
-                <w:szCs w:val="24"/>
-              </w:rPr>
-              <w:t>2013-8-</w:t>
-            </w:r>
-          </w:p>
-        </w:tc>
-        <w:tc>
-          <w:tcPr>
-            <w:tcW w:type="dxa" w:w="2028"/>
-            <w:tcBorders>
-              <w:top w:color="00000A" w:space="0" w:sz="4" w:val="single"/>
-              <w:left w:color="00000A" w:space="0" w:sz="4" w:val="single"/>
-              <w:bottom w:color="00000A" w:space="0" w:sz="4" w:val="single"/>
-              <w:right w:color="00000A" w:space="0" w:sz="4" w:val="single"/>
-            </w:tcBorders>
-            <w:shd w:fill="FFFFFF" w:val="clear"/>
-            <w:tcMar>
-              <w:top w:type="dxa" w:w="0"/>
-              <w:left w:type="dxa" w:w="108"/>
-              <w:bottom w:type="dxa" w:w="0"/>
-              <w:right w:type="dxa" w:w="108"/>
-            </w:tcMar>
-          </w:tcPr>
-          <w:p>
-            <w:pPr>
-              <w:pStyle w:val="style35"/>
+              <w:pStyle w:val="style36"/>
               <w:ind w:hanging="0" w:left="0" w:right="0"/>
               <w:jc w:val="left"/>
             </w:pPr>
@@ -472,6 +472,72 @@
         </w:trPr>
         <w:tc>
           <w:tcPr>
+            <w:tcW w:type="dxa" w:w="2019"/>
+            <w:tcBorders>
+              <w:top w:color="00000A" w:space="0" w:sz="4" w:val="single"/>
+              <w:left w:color="00000A" w:space="0" w:sz="4" w:val="single"/>
+              <w:bottom w:color="00000A" w:space="0" w:sz="4" w:val="single"/>
+              <w:right w:color="00000A" w:space="0" w:sz="4" w:val="single"/>
+            </w:tcBorders>
+            <w:shd w:fill="FFFFFF" w:val="clear"/>
+            <w:tcMar>
+              <w:top w:type="dxa" w:w="0"/>
+              <w:left w:type="dxa" w:w="108"/>
+              <w:bottom w:type="dxa" w:w="0"/>
+              <w:right w:type="dxa" w:w="108"/>
+            </w:tcMar>
+          </w:tcPr>
+          <w:p>
+            <w:pPr>
+              <w:pStyle w:val="style36"/>
+              <w:ind w:hanging="0" w:left="0" w:right="0"/>
+              <w:jc w:val="left"/>
+            </w:pPr>
+            <w:r>
+              <w:rPr>
+                <w:rFonts w:ascii="宋体" w:hAnsi="宋体"/>
+                <w:sz w:val="24"/>
+                <w:szCs w:val="24"/>
+              </w:rPr>
+              <w:t>V1.2</w:t>
+            </w:r>
+          </w:p>
+        </w:tc>
+        <w:tc>
+          <w:tcPr>
+            <w:tcW w:type="dxa" w:w="2026"/>
+            <w:tcBorders>
+              <w:top w:color="00000A" w:space="0" w:sz="4" w:val="single"/>
+              <w:left w:color="00000A" w:space="0" w:sz="4" w:val="single"/>
+              <w:bottom w:color="00000A" w:space="0" w:sz="4" w:val="single"/>
+              <w:right w:color="00000A" w:space="0" w:sz="4" w:val="single"/>
+            </w:tcBorders>
+            <w:shd w:fill="FFFFFF" w:val="clear"/>
+            <w:tcMar>
+              <w:top w:type="dxa" w:w="0"/>
+              <w:left w:type="dxa" w:w="108"/>
+              <w:bottom w:type="dxa" w:w="0"/>
+              <w:right w:type="dxa" w:w="108"/>
+            </w:tcMar>
+          </w:tcPr>
+          <w:p>
+            <w:pPr>
+              <w:pStyle w:val="style36"/>
+              <w:ind w:hanging="0" w:left="0" w:right="0"/>
+              <w:jc w:val="left"/>
+            </w:pPr>
+            <w:r>
+              <w:rPr>
+                <w:rFonts w:ascii="宋体" w:hAnsi="宋体"/>
+                <w:sz w:val="24"/>
+                <w:szCs w:val="24"/>
+              </w:rPr>
+              <w:t>黄明</w:t>
+            </w:r>
+          </w:p>
+        </w:tc>
+        <w:tc>
+          <w:tcPr>
             <w:tcW w:type="dxa" w:w="2020"/>
             <w:tcBorders>
               <w:top w:color="00000A" w:space="0" w:sz="4" w:val="single"/>
@@ -489,7 +555,7 @@
           </w:tcPr>
           <w:p>
             <w:pPr>
-              <w:pStyle w:val="style35"/>
+              <w:pStyle w:val="style36"/>
               <w:ind w:hanging="0" w:left="0" w:right="0"/>
               <w:jc w:val="left"/>
             </w:pPr>
@@ -499,13 +565,13 @@
                 <w:sz w:val="24"/>
                 <w:szCs w:val="24"/>
               </w:rPr>
-              <w:t>V1.2</w:t>
-            </w:r>
-          </w:p>
-        </w:tc>
-        <w:tc>
-          <w:tcPr>
-            <w:tcW w:type="dxa" w:w="2027"/>
+              <w:t>2013-8-28</w:t>
+            </w:r>
+          </w:p>
+        </w:tc>
+        <w:tc>
+          <w:tcPr>
+            <w:tcW w:type="dxa" w:w="2029"/>
             <w:tcBorders>
               <w:top w:color="00000A" w:space="0" w:sz="4" w:val="single"/>
               <w:left w:color="00000A" w:space="0" w:sz="4" w:val="single"/>
@@ -522,73 +588,7 @@
           </w:tcPr>
           <w:p>
             <w:pPr>
-              <w:pStyle w:val="style35"/>
-              <w:ind w:hanging="0" w:left="0" w:right="0"/>
-              <w:jc w:val="left"/>
-            </w:pPr>
-            <w:r>
-              <w:rPr>
-                <w:rFonts w:ascii="宋体" w:hAnsi="宋体"/>
-                <w:sz w:val="24"/>
-                <w:szCs w:val="24"/>
-              </w:rPr>
-              <w:t>黄明</w:t>
-            </w:r>
-          </w:p>
-        </w:tc>
-        <w:tc>
-          <w:tcPr>
-            <w:tcW w:type="dxa" w:w="2020"/>
-            <w:tcBorders>
-              <w:top w:color="00000A" w:space="0" w:sz="4" w:val="single"/>
-              <w:left w:color="00000A" w:space="0" w:sz="4" w:val="single"/>
-              <w:bottom w:color="00000A" w:space="0" w:sz="4" w:val="single"/>
-              <w:right w:color="00000A" w:space="0" w:sz="4" w:val="single"/>
-            </w:tcBorders>
-            <w:shd w:fill="FFFFFF" w:val="clear"/>
-            <w:tcMar>
-              <w:top w:type="dxa" w:w="0"/>
-              <w:left w:type="dxa" w:w="108"/>
-              <w:bottom w:type="dxa" w:w="0"/>
-              <w:right w:type="dxa" w:w="108"/>
-            </w:tcMar>
-          </w:tcPr>
-          <w:p>
-            <w:pPr>
-              <w:pStyle w:val="style35"/>
-              <w:ind w:hanging="0" w:left="0" w:right="0"/>
-              <w:jc w:val="left"/>
-            </w:pPr>
-            <w:r>
-              <w:rPr>
-                <w:rFonts w:ascii="宋体" w:hAnsi="宋体"/>
-                <w:sz w:val="24"/>
-                <w:szCs w:val="24"/>
-              </w:rPr>
-              <w:t>2013-8-28</w:t>
-            </w:r>
-          </w:p>
-        </w:tc>
-        <w:tc>
-          <w:tcPr>
-            <w:tcW w:type="dxa" w:w="2028"/>
-            <w:tcBorders>
-              <w:top w:color="00000A" w:space="0" w:sz="4" w:val="single"/>
-              <w:left w:color="00000A" w:space="0" w:sz="4" w:val="single"/>
-              <w:bottom w:color="00000A" w:space="0" w:sz="4" w:val="single"/>
-              <w:right w:color="00000A" w:space="0" w:sz="4" w:val="single"/>
-            </w:tcBorders>
-            <w:shd w:fill="FFFFFF" w:val="clear"/>
-            <w:tcMar>
-              <w:top w:type="dxa" w:w="0"/>
-              <w:left w:type="dxa" w:w="108"/>
-              <w:bottom w:type="dxa" w:w="0"/>
-              <w:right w:type="dxa" w:w="108"/>
-            </w:tcMar>
-          </w:tcPr>
-          <w:p>
-            <w:pPr>
-              <w:pStyle w:val="style35"/>
+              <w:pStyle w:val="style36"/>
               <w:ind w:hanging="0" w:left="0" w:right="0"/>
               <w:jc w:val="left"/>
             </w:pPr>
@@ -610,6 +610,72 @@
         </w:trPr>
         <w:tc>
           <w:tcPr>
+            <w:tcW w:type="dxa" w:w="2019"/>
+            <w:tcBorders>
+              <w:top w:color="00000A" w:space="0" w:sz="4" w:val="single"/>
+              <w:left w:color="00000A" w:space="0" w:sz="4" w:val="single"/>
+              <w:bottom w:color="00000A" w:space="0" w:sz="4" w:val="single"/>
+              <w:right w:color="00000A" w:space="0" w:sz="4" w:val="single"/>
+            </w:tcBorders>
+            <w:shd w:fill="FFFFFF" w:val="clear"/>
+            <w:tcMar>
+              <w:top w:type="dxa" w:w="0"/>
+              <w:left w:type="dxa" w:w="108"/>
+              <w:bottom w:type="dxa" w:w="0"/>
+              <w:right w:type="dxa" w:w="108"/>
+            </w:tcMar>
+          </w:tcPr>
+          <w:p>
+            <w:pPr>
+              <w:pStyle w:val="style36"/>
+              <w:ind w:hanging="0" w:left="0" w:right="0"/>
+              <w:jc w:val="left"/>
+            </w:pPr>
+            <w:r>
+              <w:rPr>
+                <w:rFonts w:ascii="宋体" w:hAnsi="宋体"/>
+                <w:sz w:val="24"/>
+                <w:szCs w:val="24"/>
+              </w:rPr>
+              <w:t>V1.3</w:t>
+            </w:r>
+          </w:p>
+        </w:tc>
+        <w:tc>
+          <w:tcPr>
+            <w:tcW w:type="dxa" w:w="2026"/>
+            <w:tcBorders>
+              <w:top w:color="00000A" w:space="0" w:sz="4" w:val="single"/>
+              <w:left w:color="00000A" w:space="0" w:sz="4" w:val="single"/>
+              <w:bottom w:color="00000A" w:space="0" w:sz="4" w:val="single"/>
+              <w:right w:color="00000A" w:space="0" w:sz="4" w:val="single"/>
+            </w:tcBorders>
+            <w:shd w:fill="FFFFFF" w:val="clear"/>
+            <w:tcMar>
+              <w:top w:type="dxa" w:w="0"/>
+              <w:left w:type="dxa" w:w="108"/>
+              <w:bottom w:type="dxa" w:w="0"/>
+              <w:right w:type="dxa" w:w="108"/>
+            </w:tcMar>
+          </w:tcPr>
+          <w:p>
+            <w:pPr>
+              <w:pStyle w:val="style36"/>
+              <w:ind w:hanging="0" w:left="0" w:right="0"/>
+              <w:jc w:val="left"/>
+            </w:pPr>
+            <w:r>
+              <w:rPr>
+                <w:rFonts w:ascii="宋体" w:hAnsi="宋体"/>
+                <w:sz w:val="24"/>
+                <w:szCs w:val="24"/>
+              </w:rPr>
+              <w:t>杨传义</w:t>
+            </w:r>
+          </w:p>
+        </w:tc>
+        <w:tc>
+          <w:tcPr>
             <w:tcW w:type="dxa" w:w="2020"/>
             <w:tcBorders>
               <w:top w:color="00000A" w:space="0" w:sz="4" w:val="single"/>
@@ -627,7 +693,7 @@
           </w:tcPr>
           <w:p>
             <w:pPr>
-              <w:pStyle w:val="style35"/>
+              <w:pStyle w:val="style36"/>
               <w:ind w:hanging="0" w:left="0" w:right="0"/>
               <w:jc w:val="left"/>
             </w:pPr>
@@ -637,13 +703,13 @@
                 <w:sz w:val="24"/>
                 <w:szCs w:val="24"/>
               </w:rPr>
-              <w:t>V1.3</w:t>
-            </w:r>
-          </w:p>
-        </w:tc>
-        <w:tc>
-          <w:tcPr>
-            <w:tcW w:type="dxa" w:w="2027"/>
+              <w:t>2013-10-8</w:t>
+            </w:r>
+          </w:p>
+        </w:tc>
+        <w:tc>
+          <w:tcPr>
+            <w:tcW w:type="dxa" w:w="2029"/>
             <w:tcBorders>
               <w:top w:color="00000A" w:space="0" w:sz="4" w:val="single"/>
               <w:left w:color="00000A" w:space="0" w:sz="4" w:val="single"/>
@@ -660,73 +726,7 @@
           </w:tcPr>
           <w:p>
             <w:pPr>
-              <w:pStyle w:val="style35"/>
-              <w:ind w:hanging="0" w:left="0" w:right="0"/>
-              <w:jc w:val="left"/>
-            </w:pPr>
-            <w:r>
-              <w:rPr>
-                <w:rFonts w:ascii="宋体" w:hAnsi="宋体"/>
-                <w:sz w:val="24"/>
-                <w:szCs w:val="24"/>
-              </w:rPr>
-              <w:t>杨传义</w:t>
-            </w:r>
-          </w:p>
-        </w:tc>
-        <w:tc>
-          <w:tcPr>
-            <w:tcW w:type="dxa" w:w="2020"/>
-            <w:tcBorders>
-              <w:top w:color="00000A" w:space="0" w:sz="4" w:val="single"/>
-              <w:left w:color="00000A" w:space="0" w:sz="4" w:val="single"/>
-              <w:bottom w:color="00000A" w:space="0" w:sz="4" w:val="single"/>
-              <w:right w:color="00000A" w:space="0" w:sz="4" w:val="single"/>
-            </w:tcBorders>
-            <w:shd w:fill="FFFFFF" w:val="clear"/>
-            <w:tcMar>
-              <w:top w:type="dxa" w:w="0"/>
-              <w:left w:type="dxa" w:w="108"/>
-              <w:bottom w:type="dxa" w:w="0"/>
-              <w:right w:type="dxa" w:w="108"/>
-            </w:tcMar>
-          </w:tcPr>
-          <w:p>
-            <w:pPr>
-              <w:pStyle w:val="style35"/>
-              <w:ind w:hanging="0" w:left="0" w:right="0"/>
-              <w:jc w:val="left"/>
-            </w:pPr>
-            <w:r>
-              <w:rPr>
-                <w:rFonts w:ascii="宋体" w:hAnsi="宋体"/>
-                <w:sz w:val="24"/>
-                <w:szCs w:val="24"/>
-              </w:rPr>
-              <w:t>2013-10-8</w:t>
-            </w:r>
-          </w:p>
-        </w:tc>
-        <w:tc>
-          <w:tcPr>
-            <w:tcW w:type="dxa" w:w="2028"/>
-            <w:tcBorders>
-              <w:top w:color="00000A" w:space="0" w:sz="4" w:val="single"/>
-              <w:left w:color="00000A" w:space="0" w:sz="4" w:val="single"/>
-              <w:bottom w:color="00000A" w:space="0" w:sz="4" w:val="single"/>
-              <w:right w:color="00000A" w:space="0" w:sz="4" w:val="single"/>
-            </w:tcBorders>
-            <w:shd w:fill="FFFFFF" w:val="clear"/>
-            <w:tcMar>
-              <w:top w:type="dxa" w:w="0"/>
-              <w:left w:type="dxa" w:w="108"/>
-              <w:bottom w:type="dxa" w:w="0"/>
-              <w:right w:type="dxa" w:w="108"/>
-            </w:tcMar>
-          </w:tcPr>
-          <w:p>
-            <w:pPr>
-              <w:pStyle w:val="style35"/>
+              <w:pStyle w:val="style36"/>
               <w:ind w:hanging="0" w:left="0" w:right="0"/>
               <w:jc w:val="left"/>
             </w:pPr>
@@ -742,6 +742,62 @@
         </w:trPr>
         <w:tc>
           <w:tcPr>
+            <w:tcW w:type="dxa" w:w="2019"/>
+            <w:tcBorders>
+              <w:top w:color="00000A" w:space="0" w:sz="4" w:val="single"/>
+              <w:left w:color="00000A" w:space="0" w:sz="4" w:val="single"/>
+              <w:bottom w:color="00000A" w:space="0" w:sz="4" w:val="single"/>
+              <w:right w:color="00000A" w:space="0" w:sz="4" w:val="single"/>
+            </w:tcBorders>
+            <w:shd w:fill="FFFFFF" w:val="clear"/>
+            <w:tcMar>
+              <w:top w:type="dxa" w:w="0"/>
+              <w:left w:type="dxa" w:w="108"/>
+              <w:bottom w:type="dxa" w:w="0"/>
+              <w:right w:type="dxa" w:w="108"/>
+            </w:tcMar>
+          </w:tcPr>
+          <w:p>
+            <w:pPr>
+              <w:pStyle w:val="style36"/>
+              <w:ind w:hanging="0" w:left="0" w:right="0"/>
+              <w:jc w:val="left"/>
+            </w:pPr>
+            <w:r>
+              <w:rPr/>
+            </w:r>
+          </w:p>
+        </w:tc>
+        <w:tc>
+          <w:tcPr>
+            <w:tcW w:type="dxa" w:w="2026"/>
+            <w:tcBorders>
+              <w:top w:color="00000A" w:space="0" w:sz="4" w:val="single"/>
+              <w:left w:color="00000A" w:space="0" w:sz="4" w:val="single"/>
+              <w:bottom w:color="00000A" w:space="0" w:sz="4" w:val="single"/>
+              <w:right w:color="00000A" w:space="0" w:sz="4" w:val="single"/>
+            </w:tcBorders>
+            <w:shd w:fill="FFFFFF" w:val="clear"/>
+            <w:tcMar>
+              <w:top w:type="dxa" w:w="0"/>
+              <w:left w:type="dxa" w:w="108"/>
+              <w:bottom w:type="dxa" w:w="0"/>
+              <w:right w:type="dxa" w:w="108"/>
+            </w:tcMar>
+          </w:tcPr>
+          <w:p>
+            <w:pPr>
+              <w:pStyle w:val="style36"/>
+              <w:ind w:hanging="0" w:left="0" w:right="0"/>
+              <w:jc w:val="left"/>
+            </w:pPr>
+            <w:r>
+              <w:rPr/>
+            </w:r>
+          </w:p>
+        </w:tc>
+        <w:tc>
+          <w:tcPr>
             <w:tcW w:type="dxa" w:w="2020"/>
             <w:tcBorders>
               <w:top w:color="00000A" w:space="0" w:sz="4" w:val="single"/>
@@ -759,7 +815,7 @@
           </w:tcPr>
           <w:p>
             <w:pPr>
-              <w:pStyle w:val="style35"/>
+              <w:pStyle w:val="style36"/>
               <w:ind w:hanging="0" w:left="0" w:right="0"/>
               <w:jc w:val="left"/>
             </w:pPr>
@@ -770,7 +826,7 @@
         </w:tc>
         <w:tc>
           <w:tcPr>
-            <w:tcW w:type="dxa" w:w="2027"/>
+            <w:tcW w:type="dxa" w:w="2029"/>
             <w:tcBorders>
               <w:top w:color="00000A" w:space="0" w:sz="4" w:val="single"/>
               <w:left w:color="00000A" w:space="0" w:sz="4" w:val="single"/>
@@ -787,63 +843,7 @@
           </w:tcPr>
           <w:p>
             <w:pPr>
-              <w:pStyle w:val="style35"/>
-              <w:ind w:hanging="0" w:left="0" w:right="0"/>
-              <w:jc w:val="left"/>
-            </w:pPr>
-            <w:r>
-              <w:rPr/>
-            </w:r>
-          </w:p>
-        </w:tc>
-        <w:tc>
-          <w:tcPr>
-            <w:tcW w:type="dxa" w:w="2020"/>
-            <w:tcBorders>
-              <w:top w:color="00000A" w:space="0" w:sz="4" w:val="single"/>
-              <w:left w:color="00000A" w:space="0" w:sz="4" w:val="single"/>
-              <w:bottom w:color="00000A" w:space="0" w:sz="4" w:val="single"/>
-              <w:right w:color="00000A" w:space="0" w:sz="4" w:val="single"/>
-            </w:tcBorders>
-            <w:shd w:fill="FFFFFF" w:val="clear"/>
-            <w:tcMar>
-              <w:top w:type="dxa" w:w="0"/>
-              <w:left w:type="dxa" w:w="108"/>
-              <w:bottom w:type="dxa" w:w="0"/>
-              <w:right w:type="dxa" w:w="108"/>
-            </w:tcMar>
-          </w:tcPr>
-          <w:p>
-            <w:pPr>
-              <w:pStyle w:val="style35"/>
-              <w:ind w:hanging="0" w:left="0" w:right="0"/>
-              <w:jc w:val="left"/>
-            </w:pPr>
-            <w:r>
-              <w:rPr/>
-            </w:r>
-          </w:p>
-        </w:tc>
-        <w:tc>
-          <w:tcPr>
-            <w:tcW w:type="dxa" w:w="2028"/>
-            <w:tcBorders>
-              <w:top w:color="00000A" w:space="0" w:sz="4" w:val="single"/>
-              <w:left w:color="00000A" w:space="0" w:sz="4" w:val="single"/>
-              <w:bottom w:color="00000A" w:space="0" w:sz="4" w:val="single"/>
-              <w:right w:color="00000A" w:space="0" w:sz="4" w:val="single"/>
-            </w:tcBorders>
-            <w:shd w:fill="FFFFFF" w:val="clear"/>
-            <w:tcMar>
-              <w:top w:type="dxa" w:w="0"/>
-              <w:left w:type="dxa" w:w="108"/>
-              <w:bottom w:type="dxa" w:w="0"/>
-              <w:right w:type="dxa" w:w="108"/>
-            </w:tcMar>
-          </w:tcPr>
-          <w:p>
-            <w:pPr>
-              <w:pStyle w:val="style35"/>
+              <w:pStyle w:val="style36"/>
               <w:ind w:hanging="0" w:left="0" w:right="0"/>
               <w:jc w:val="left"/>
             </w:pPr>
@@ -856,7 +856,7 @@
     </w:tbl>
     <w:p>
       <w:pPr>
-        <w:pStyle w:val="style35"/>
+        <w:pStyle w:val="style36"/>
         <w:ind w:hanging="0" w:left="420" w:right="0"/>
         <w:jc w:val="left"/>
       </w:pPr>
@@ -876,7 +876,7 @@
     </w:p>
     <w:p>
       <w:pPr>
-        <w:pStyle w:val="style35"/>
+        <w:pStyle w:val="style36"/>
         <w:pageBreakBefore/>
         <w:ind w:hanging="0" w:left="420" w:right="0"/>
         <w:jc w:val="left"/>
@@ -887,7 +887,7 @@
     </w:p>
     <w:p>
       <w:pPr>
-        <w:pStyle w:val="style35"/>
+        <w:pStyle w:val="style36"/>
         <w:ind w:hanging="0" w:left="420" w:right="0"/>
         <w:jc w:val="left"/>
       </w:pPr>
@@ -897,7 +897,7 @@
     </w:p>
     <w:p>
       <w:pPr>
-        <w:pStyle w:val="style35"/>
+        <w:pStyle w:val="style36"/>
         <w:numPr>
           <w:ilvl w:val="0"/>
           <w:numId w:val="1"/>
@@ -947,7 +947,7 @@
     </w:p>
     <w:p>
       <w:pPr>
-        <w:pStyle w:val="style35"/>
+        <w:pStyle w:val="style36"/>
         <w:ind w:hanging="0" w:left="420" w:right="0"/>
         <w:jc w:val="left"/>
       </w:pPr>
@@ -957,7 +957,7 @@
     </w:p>
     <w:p>
       <w:pPr>
-        <w:pStyle w:val="style35"/>
+        <w:pStyle w:val="style36"/>
         <w:numPr>
           <w:ilvl w:val="0"/>
           <w:numId w:val="1"/>
@@ -991,7 +991,7 @@
     </w:p>
     <w:p>
       <w:pPr>
-        <w:pStyle w:val="style35"/>
+        <w:pStyle w:val="style36"/>
         <w:numPr>
           <w:ilvl w:val="1"/>
           <w:numId w:val="1"/>
@@ -1025,7 +1025,7 @@
     </w:p>
     <w:p>
       <w:pPr>
-        <w:pStyle w:val="style35"/>
+        <w:pStyle w:val="style36"/>
         <w:numPr>
           <w:ilvl w:val="1"/>
           <w:numId w:val="1"/>
@@ -1059,7 +1059,7 @@
     </w:p>
     <w:p>
       <w:pPr>
-        <w:pStyle w:val="style35"/>
+        <w:pStyle w:val="style36"/>
         <w:numPr>
           <w:ilvl w:val="1"/>
           <w:numId w:val="1"/>
@@ -1103,7 +1103,7 @@
     </w:p>
     <w:p>
       <w:pPr>
-        <w:pStyle w:val="style35"/>
+        <w:pStyle w:val="style36"/>
         <w:numPr>
           <w:ilvl w:val="0"/>
           <w:numId w:val="1"/>
@@ -1121,7 +1121,7 @@
     </w:p>
     <w:p>
       <w:pPr>
-        <w:pStyle w:val="style35"/>
+        <w:pStyle w:val="style36"/>
         <w:numPr>
           <w:ilvl w:val="1"/>
           <w:numId w:val="1"/>
@@ -1171,7 +1171,7 @@
     </w:p>
     <w:p>
       <w:pPr>
-        <w:pStyle w:val="style35"/>
+        <w:pStyle w:val="style36"/>
         <w:numPr>
           <w:ilvl w:val="1"/>
           <w:numId w:val="1"/>
@@ -1205,7 +1205,7 @@
     </w:p>
     <w:p>
       <w:pPr>
-        <w:pStyle w:val="style35"/>
+        <w:pStyle w:val="style36"/>
         <w:ind w:hanging="0" w:left="420" w:right="0"/>
         <w:jc w:val="left"/>
       </w:pPr>
@@ -1215,7 +1215,7 @@
     </w:p>
     <w:p>
       <w:pPr>
-        <w:pStyle w:val="style35"/>
+        <w:pStyle w:val="style36"/>
         <w:numPr>
           <w:ilvl w:val="0"/>
           <w:numId w:val="1"/>
@@ -1233,7 +1233,7 @@
     </w:p>
     <w:p>
       <w:pPr>
-        <w:pStyle w:val="style35"/>
+        <w:pStyle w:val="style36"/>
         <w:numPr>
           <w:ilvl w:val="1"/>
           <w:numId w:val="1"/>
@@ -1269,7 +1269,7 @@
     </w:p>
     <w:p>
       <w:pPr>
-        <w:pStyle w:val="style35"/>
+        <w:pStyle w:val="style36"/>
         <w:numPr>
           <w:ilvl w:val="1"/>
           <w:numId w:val="1"/>
@@ -1319,7 +1319,7 @@
     </w:p>
     <w:p>
       <w:pPr>
-        <w:pStyle w:val="style35"/>
+        <w:pStyle w:val="style36"/>
         <w:numPr>
           <w:ilvl w:val="2"/>
           <w:numId w:val="1"/>
@@ -1377,7 +1377,7 @@
     </w:p>
     <w:p>
       <w:pPr>
-        <w:pStyle w:val="style35"/>
+        <w:pStyle w:val="style36"/>
         <w:numPr>
           <w:ilvl w:val="2"/>
           <w:numId w:val="1"/>
@@ -1403,7 +1403,7 @@
     </w:p>
     <w:p>
       <w:pPr>
-        <w:pStyle w:val="style35"/>
+        <w:pStyle w:val="style36"/>
         <w:numPr>
           <w:ilvl w:val="2"/>
           <w:numId w:val="1"/>
@@ -1429,7 +1429,7 @@
     </w:p>
     <w:p>
       <w:pPr>
-        <w:pStyle w:val="style35"/>
+        <w:pStyle w:val="style36"/>
         <w:ind w:hanging="0" w:left="840" w:right="0"/>
         <w:jc w:val="left"/>
       </w:pPr>
@@ -1449,7 +1449,7 @@
     </w:p>
     <w:p>
       <w:pPr>
-        <w:pStyle w:val="style35"/>
+        <w:pStyle w:val="style36"/>
         <w:pageBreakBefore/>
         <w:numPr>
           <w:ilvl w:val="0"/>
@@ -1469,7 +1469,7 @@
     </w:p>
     <w:p>
       <w:pPr>
-        <w:pStyle w:val="style35"/>
+        <w:pStyle w:val="style36"/>
         <w:ind w:hanging="0" w:left="420" w:right="0"/>
         <w:jc w:val="left"/>
       </w:pPr>
@@ -1500,7 +1500,7 @@
     </w:p>
     <w:p>
       <w:pPr>
-        <w:pStyle w:val="style35"/>
+        <w:pStyle w:val="style36"/>
         <w:ind w:hanging="0" w:left="420" w:right="0"/>
         <w:jc w:val="left"/>
       </w:pPr>
@@ -1510,7 +1510,7 @@
     </w:p>
     <w:p>
       <w:pPr>
-        <w:pStyle w:val="style35"/>
+        <w:pStyle w:val="style36"/>
         <w:numPr>
           <w:ilvl w:val="0"/>
           <w:numId w:val="3"/>
@@ -1528,7 +1528,7 @@
     </w:p>
     <w:p>
       <w:pPr>
-        <w:pStyle w:val="style35"/>
+        <w:pStyle w:val="style36"/>
         <w:numPr>
           <w:ilvl w:val="1"/>
           <w:numId w:val="3"/>
@@ -1556,7 +1556,7 @@
     </w:p>
     <w:p>
       <w:pPr>
-        <w:pStyle w:val="style35"/>
+        <w:pStyle w:val="style36"/>
         <w:numPr>
           <w:ilvl w:val="1"/>
           <w:numId w:val="3"/>
@@ -1574,7 +1574,7 @@
     </w:p>
     <w:p>
       <w:pPr>
-        <w:pStyle w:val="style35"/>
+        <w:pStyle w:val="style36"/>
         <w:numPr>
           <w:ilvl w:val="1"/>
           <w:numId w:val="3"/>
@@ -1600,7 +1600,7 @@
     </w:p>
     <w:p>
       <w:pPr>
-        <w:pStyle w:val="style35"/>
+        <w:pStyle w:val="style36"/>
         <w:numPr>
           <w:ilvl w:val="0"/>
           <w:numId w:val="3"/>
@@ -1618,7 +1618,7 @@
     </w:p>
     <w:p>
       <w:pPr>
-        <w:pStyle w:val="style35"/>
+        <w:pStyle w:val="style36"/>
         <w:numPr>
           <w:ilvl w:val="1"/>
           <w:numId w:val="3"/>
@@ -1655,7 +1655,7 @@
     </w:p>
     <w:p>
       <w:pPr>
-        <w:pStyle w:val="style35"/>
+        <w:pStyle w:val="style36"/>
         <w:numPr>
           <w:ilvl w:val="1"/>
           <w:numId w:val="3"/>
@@ -1681,7 +1681,7 @@
     </w:p>
     <w:p>
       <w:pPr>
-        <w:pStyle w:val="style35"/>
+        <w:pStyle w:val="style36"/>
         <w:numPr>
           <w:ilvl w:val="1"/>
           <w:numId w:val="3"/>
@@ -1799,7 +1799,7 @@
     </w:p>
     <w:p>
       <w:pPr>
-        <w:pStyle w:val="style35"/>
+        <w:pStyle w:val="style36"/>
         <w:numPr>
           <w:ilvl w:val="1"/>
           <w:numId w:val="3"/>
@@ -1827,7 +1827,7 @@
     </w:p>
     <w:p>
       <w:pPr>
-        <w:pStyle w:val="style35"/>
+        <w:pStyle w:val="style36"/>
         <w:numPr>
           <w:ilvl w:val="1"/>
           <w:numId w:val="3"/>
@@ -1856,7 +1856,7 @@
     </w:p>
     <w:p>
       <w:pPr>
-        <w:pStyle w:val="style35"/>
+        <w:pStyle w:val="style36"/>
         <w:numPr>
           <w:ilvl w:val="1"/>
           <w:numId w:val="3"/>
@@ -1885,7 +1885,7 @@
     </w:p>
     <w:p>
       <w:pPr>
-        <w:pStyle w:val="style35"/>
+        <w:pStyle w:val="style36"/>
         <w:numPr>
           <w:ilvl w:val="1"/>
           <w:numId w:val="3"/>
@@ -1914,7 +1914,7 @@
     </w:p>
     <w:p>
       <w:pPr>
-        <w:pStyle w:val="style35"/>
+        <w:pStyle w:val="style36"/>
         <w:numPr>
           <w:ilvl w:val="1"/>
           <w:numId w:val="3"/>
@@ -1942,7 +1942,7 @@
     </w:p>
     <w:p>
       <w:pPr>
-        <w:pStyle w:val="style35"/>
+        <w:pStyle w:val="style36"/>
         <w:numPr>
           <w:ilvl w:val="1"/>
           <w:numId w:val="3"/>
@@ -2016,7 +2016,7 @@
     </w:p>
     <w:p>
       <w:pPr>
-        <w:pStyle w:val="style35"/>
+        <w:pStyle w:val="style36"/>
         <w:numPr>
           <w:ilvl w:val="1"/>
           <w:numId w:val="3"/>
@@ -2044,7 +2044,7 @@
     </w:p>
     <w:p>
       <w:pPr>
-        <w:pStyle w:val="style35"/>
+        <w:pStyle w:val="style36"/>
         <w:numPr>
           <w:ilvl w:val="1"/>
           <w:numId w:val="3"/>
@@ -2072,7 +2072,7 @@
     </w:p>
     <w:p>
       <w:pPr>
-        <w:pStyle w:val="style35"/>
+        <w:pStyle w:val="style36"/>
         <w:numPr>
           <w:ilvl w:val="1"/>
           <w:numId w:val="3"/>
@@ -2125,7 +2125,7 @@
     </w:p>
     <w:p>
       <w:pPr>
-        <w:pStyle w:val="style35"/>
+        <w:pStyle w:val="style36"/>
         <w:numPr>
           <w:ilvl w:val="1"/>
           <w:numId w:val="3"/>
@@ -2175,7 +2175,7 @@
     </w:p>
     <w:p>
       <w:pPr>
-        <w:pStyle w:val="style35"/>
+        <w:pStyle w:val="style36"/>
         <w:numPr>
           <w:ilvl w:val="1"/>
           <w:numId w:val="3"/>
@@ -2207,7 +2207,7 @@
     </w:p>
     <w:p>
       <w:pPr>
-        <w:pStyle w:val="style35"/>
+        <w:pStyle w:val="style36"/>
         <w:numPr>
           <w:ilvl w:val="1"/>
           <w:numId w:val="3"/>
@@ -2239,7 +2239,7 @@
     </w:p>
     <w:p>
       <w:pPr>
-        <w:pStyle w:val="style35"/>
+        <w:pStyle w:val="style36"/>
         <w:numPr>
           <w:ilvl w:val="1"/>
           <w:numId w:val="3"/>
@@ -2271,7 +2271,7 @@
     </w:p>
     <w:p>
       <w:pPr>
-        <w:pStyle w:val="style35"/>
+        <w:pStyle w:val="style36"/>
         <w:numPr>
           <w:ilvl w:val="0"/>
           <w:numId w:val="3"/>
@@ -2321,7 +2321,7 @@
     </w:p>
     <w:p>
       <w:pPr>
-        <w:pStyle w:val="style35"/>
+        <w:pStyle w:val="style36"/>
         <w:numPr>
           <w:ilvl w:val="1"/>
           <w:numId w:val="3"/>
@@ -2340,7 +2340,7 @@
     </w:p>
     <w:p>
       <w:pPr>
-        <w:pStyle w:val="style35"/>
+        <w:pStyle w:val="style36"/>
         <w:numPr>
           <w:ilvl w:val="1"/>
           <w:numId w:val="3"/>
@@ -2366,7 +2366,7 @@
     </w:p>
     <w:p>
       <w:pPr>
-        <w:pStyle w:val="style35"/>
+        <w:pStyle w:val="style36"/>
         <w:numPr>
           <w:ilvl w:val="1"/>
           <w:numId w:val="3"/>
@@ -2404,7 +2404,7 @@
     </w:p>
     <w:p>
       <w:pPr>
-        <w:pStyle w:val="style35"/>
+        <w:pStyle w:val="style36"/>
         <w:numPr>
           <w:ilvl w:val="1"/>
           <w:numId w:val="3"/>
@@ -2455,7 +2455,7 @@
     </w:p>
     <w:p>
       <w:pPr>
-        <w:pStyle w:val="style35"/>
+        <w:pStyle w:val="style36"/>
         <w:numPr>
           <w:ilvl w:val="1"/>
           <w:numId w:val="3"/>
@@ -2483,7 +2483,7 @@
     </w:p>
     <w:p>
       <w:pPr>
-        <w:pStyle w:val="style35"/>
+        <w:pStyle w:val="style36"/>
         <w:numPr>
           <w:ilvl w:val="1"/>
           <w:numId w:val="3"/>
@@ -2512,7 +2512,7 @@
     </w:p>
     <w:p>
       <w:pPr>
-        <w:pStyle w:val="style35"/>
+        <w:pStyle w:val="style36"/>
         <w:numPr>
           <w:ilvl w:val="1"/>
           <w:numId w:val="3"/>
@@ -2538,7 +2538,7 @@
     </w:p>
     <w:p>
       <w:pPr>
-        <w:pStyle w:val="style35"/>
+        <w:pStyle w:val="style36"/>
         <w:numPr>
           <w:ilvl w:val="1"/>
           <w:numId w:val="3"/>
@@ -2564,7 +2564,7 @@
     </w:p>
     <w:p>
       <w:pPr>
-        <w:pStyle w:val="style35"/>
+        <w:pStyle w:val="style36"/>
         <w:numPr>
           <w:ilvl w:val="1"/>
           <w:numId w:val="3"/>
@@ -2637,7 +2637,7 @@
     </w:p>
     <w:p>
       <w:pPr>
-        <w:pStyle w:val="style35"/>
+        <w:pStyle w:val="style36"/>
         <w:numPr>
           <w:ilvl w:val="1"/>
           <w:numId w:val="3"/>
@@ -2687,7 +2687,7 @@
     </w:p>
     <w:p>
       <w:pPr>
-        <w:pStyle w:val="style35"/>
+        <w:pStyle w:val="style36"/>
         <w:numPr>
           <w:ilvl w:val="1"/>
           <w:numId w:val="3"/>
@@ -2719,7 +2719,7 @@
     </w:p>
     <w:p>
       <w:pPr>
-        <w:pStyle w:val="style35"/>
+        <w:pStyle w:val="style36"/>
         <w:numPr>
           <w:ilvl w:val="1"/>
           <w:numId w:val="3"/>
@@ -2760,7 +2760,7 @@
     </w:p>
     <w:p>
       <w:pPr>
-        <w:pStyle w:val="style35"/>
+        <w:pStyle w:val="style36"/>
         <w:ind w:hanging="0" w:left="0" w:right="0"/>
         <w:jc w:val="left"/>
       </w:pPr>
@@ -2770,7 +2770,7 @@
     </w:p>
     <w:p>
       <w:pPr>
-        <w:pStyle w:val="style35"/>
+        <w:pStyle w:val="style36"/>
         <w:ind w:hanging="0" w:left="0" w:right="0"/>
         <w:jc w:val="left"/>
       </w:pPr>
@@ -2822,7 +2822,7 @@
     </w:p>
     <w:p>
       <w:pPr>
-        <w:pStyle w:val="style35"/>
+        <w:pStyle w:val="style36"/>
         <w:numPr>
           <w:ilvl w:val="0"/>
           <w:numId w:val="2"/>
@@ -2850,10 +2850,10 @@
       </w:tblPr>
       <w:tblGrid>
         <w:gridCol w:w="1704"/>
-        <w:gridCol w:w="804"/>
-        <w:gridCol w:w="1841"/>
+        <w:gridCol w:w="803"/>
+        <w:gridCol w:w="1840"/>
         <w:gridCol w:w="1558"/>
-        <w:gridCol w:w="2615"/>
+        <w:gridCol w:w="2617"/>
       </w:tblGrid>
       <w:tr>
         <w:trPr>
@@ -2893,7 +2893,7 @@
         </w:tc>
         <w:tc>
           <w:tcPr>
-            <w:tcW w:type="dxa" w:w="804"/>
+            <w:tcW w:type="dxa" w:w="803"/>
             <w:tcBorders>
               <w:top w:color="4F81BD" w:space="0" w:sz="8" w:val="single"/>
               <w:bottom w:color="4F81BD" w:space="0" w:sz="8" w:val="single"/>
@@ -2925,7 +2925,7 @@
         </w:tc>
         <w:tc>
           <w:tcPr>
-            <w:tcW w:type="dxa" w:w="1841"/>
+            <w:tcW w:type="dxa" w:w="1840"/>
             <w:tcBorders>
               <w:top w:color="4F81BD" w:space="0" w:sz="8" w:val="single"/>
               <w:bottom w:color="4F81BD" w:space="0" w:sz="8" w:val="single"/>
@@ -2989,7 +2989,7 @@
         </w:tc>
         <w:tc>
           <w:tcPr>
-            <w:tcW w:type="dxa" w:w="2615"/>
+            <w:tcW w:type="dxa" w:w="2617"/>
             <w:tcBorders>
               <w:top w:color="4F81BD" w:space="0" w:sz="8" w:val="single"/>
               <w:bottom w:color="4F81BD" w:space="0" w:sz="8" w:val="single"/>
@@ -3059,7 +3059,7 @@
         </w:tc>
         <w:tc>
           <w:tcPr>
-            <w:tcW w:type="dxa" w:w="804"/>
+            <w:tcW w:type="dxa" w:w="803"/>
             <w:tcBorders>
               <w:top w:color="4F81BD" w:space="0" w:sz="8" w:val="single"/>
               <w:left w:color="00000A" w:space="0" w:sz="4" w:val="single"/>
@@ -3092,7 +3092,7 @@
         </w:tc>
         <w:tc>
           <w:tcPr>
-            <w:tcW w:type="dxa" w:w="1841"/>
+            <w:tcW w:type="dxa" w:w="1840"/>
             <w:tcBorders>
               <w:top w:color="4F81BD" w:space="0" w:sz="8" w:val="single"/>
               <w:left w:color="00000A" w:space="0" w:sz="4" w:val="single"/>
@@ -3158,7 +3158,7 @@
         </w:tc>
         <w:tc>
           <w:tcPr>
-            <w:tcW w:type="dxa" w:w="2615"/>
+            <w:tcW w:type="dxa" w:w="2617"/>
             <w:tcBorders>
               <w:top w:color="4F81BD" w:space="0" w:sz="8" w:val="single"/>
               <w:left w:color="00000A" w:space="0" w:sz="4" w:val="single"/>
@@ -3235,7 +3235,7 @@
         </w:tc>
         <w:tc>
           <w:tcPr>
-            <w:tcW w:type="dxa" w:w="804"/>
+            <w:tcW w:type="dxa" w:w="803"/>
             <w:tcBorders>
               <w:top w:color="00000A" w:space="0" w:sz="4" w:val="single"/>
               <w:left w:color="00000A" w:space="0" w:sz="4" w:val="single"/>
@@ -3268,7 +3268,7 @@
         </w:tc>
         <w:tc>
           <w:tcPr>
-            <w:tcW w:type="dxa" w:w="1841"/>
+            <w:tcW w:type="dxa" w:w="1840"/>
             <w:tcBorders>
               <w:top w:color="00000A" w:space="0" w:sz="4" w:val="single"/>
               <w:left w:color="00000A" w:space="0" w:sz="4" w:val="single"/>
@@ -3334,7 +3334,7 @@
         </w:tc>
         <w:tc>
           <w:tcPr>
-            <w:tcW w:type="dxa" w:w="2615"/>
+            <w:tcW w:type="dxa" w:w="2617"/>
             <w:tcBorders>
               <w:top w:color="00000A" w:space="0" w:sz="4" w:val="single"/>
               <w:left w:color="00000A" w:space="0" w:sz="4" w:val="single"/>
@@ -3403,7 +3403,7 @@
         </w:tc>
         <w:tc>
           <w:tcPr>
-            <w:tcW w:type="dxa" w:w="804"/>
+            <w:tcW w:type="dxa" w:w="803"/>
             <w:tcBorders>
               <w:top w:color="00000A" w:space="0" w:sz="4" w:val="single"/>
               <w:left w:color="00000A" w:space="0" w:sz="4" w:val="single"/>
@@ -3435,7 +3435,7 @@
         </w:tc>
         <w:tc>
           <w:tcPr>
-            <w:tcW w:type="dxa" w:w="1841"/>
+            <w:tcW w:type="dxa" w:w="1840"/>
             <w:tcBorders>
               <w:top w:color="00000A" w:space="0" w:sz="4" w:val="single"/>
               <w:left w:color="00000A" w:space="0" w:sz="4" w:val="single"/>
@@ -3499,7 +3499,7 @@
         </w:tc>
         <w:tc>
           <w:tcPr>
-            <w:tcW w:type="dxa" w:w="2615"/>
+            <w:tcW w:type="dxa" w:w="2617"/>
             <w:tcBorders>
               <w:top w:color="00000A" w:space="0" w:sz="4" w:val="single"/>
               <w:left w:color="00000A" w:space="0" w:sz="4" w:val="single"/>
@@ -3568,7 +3568,7 @@
         </w:tc>
         <w:tc>
           <w:tcPr>
-            <w:tcW w:type="dxa" w:w="804"/>
+            <w:tcW w:type="dxa" w:w="803"/>
             <w:tcBorders>
               <w:top w:color="00000A" w:space="0" w:sz="4" w:val="single"/>
               <w:left w:color="00000A" w:space="0" w:sz="4" w:val="single"/>
@@ -3600,7 +3600,7 @@
         </w:tc>
         <w:tc>
           <w:tcPr>
-            <w:tcW w:type="dxa" w:w="1841"/>
+            <w:tcW w:type="dxa" w:w="1840"/>
             <w:tcBorders>
               <w:top w:color="00000A" w:space="0" w:sz="4" w:val="single"/>
               <w:left w:color="00000A" w:space="0" w:sz="4" w:val="single"/>
@@ -3664,7 +3664,7 @@
         </w:tc>
         <w:tc>
           <w:tcPr>
-            <w:tcW w:type="dxa" w:w="2615"/>
+            <w:tcW w:type="dxa" w:w="2617"/>
             <w:tcBorders>
               <w:top w:color="00000A" w:space="0" w:sz="4" w:val="single"/>
               <w:left w:color="00000A" w:space="0" w:sz="4" w:val="single"/>
@@ -3706,7 +3706,7 @@
     </w:p>
     <w:p>
       <w:pPr>
-        <w:pStyle w:val="style35"/>
+        <w:pStyle w:val="style36"/>
         <w:numPr>
           <w:ilvl w:val="0"/>
           <w:numId w:val="2"/>
@@ -3787,11 +3787,11 @@
         <w:tblInd w:type="dxa" w:w="-108"/>
       </w:tblPr>
       <w:tblGrid>
-        <w:gridCol w:w="2898"/>
-        <w:gridCol w:w="679"/>
+        <w:gridCol w:w="2897"/>
+        <w:gridCol w:w="678"/>
         <w:gridCol w:w="2183"/>
         <w:gridCol w:w="1721"/>
-        <w:gridCol w:w="1149"/>
+        <w:gridCol w:w="1152"/>
       </w:tblGrid>
       <w:tr>
         <w:trPr>
@@ -3799,7 +3799,7 @@
         </w:trPr>
         <w:tc>
           <w:tcPr>
-            <w:tcW w:type="dxa" w:w="2898"/>
+            <w:tcW w:type="dxa" w:w="2897"/>
             <w:tcBorders>
               <w:top w:color="4F81BD" w:space="0" w:sz="8" w:val="single"/>
               <w:bottom w:color="4F81BD" w:space="0" w:sz="8" w:val="single"/>
@@ -3831,7 +3831,7 @@
         </w:tc>
         <w:tc>
           <w:tcPr>
-            <w:tcW w:type="dxa" w:w="679"/>
+            <w:tcW w:type="dxa" w:w="678"/>
             <w:tcBorders>
               <w:top w:color="4F81BD" w:space="0" w:sz="8" w:val="single"/>
               <w:bottom w:color="4F81BD" w:space="0" w:sz="8" w:val="single"/>
@@ -3927,7 +3927,7 @@
         </w:tc>
         <w:tc>
           <w:tcPr>
-            <w:tcW w:type="dxa" w:w="1149"/>
+            <w:tcW w:type="dxa" w:w="1152"/>
             <w:tcBorders>
               <w:top w:color="4F81BD" w:space="0" w:sz="8" w:val="single"/>
               <w:bottom w:color="4F81BD" w:space="0" w:sz="8" w:val="single"/>
@@ -3964,7 +3964,7 @@
         </w:trPr>
         <w:tc>
           <w:tcPr>
-            <w:tcW w:type="dxa" w:w="2898"/>
+            <w:tcW w:type="dxa" w:w="2897"/>
             <w:tcBorders>
               <w:top w:color="4F81BD" w:space="0" w:sz="8" w:val="single"/>
               <w:bottom w:color="00000A" w:space="0" w:sz="4" w:val="single"/>
@@ -3997,7 +3997,7 @@
         </w:tc>
         <w:tc>
           <w:tcPr>
-            <w:tcW w:type="dxa" w:w="679"/>
+            <w:tcW w:type="dxa" w:w="678"/>
             <w:tcBorders>
               <w:top w:color="4F81BD" w:space="0" w:sz="8" w:val="single"/>
               <w:left w:color="00000A" w:space="0" w:sz="4" w:val="single"/>
@@ -4202,7 +4202,7 @@
         </w:tc>
         <w:tc>
           <w:tcPr>
-            <w:tcW w:type="dxa" w:w="1149"/>
+            <w:tcW w:type="dxa" w:w="1152"/>
             <w:tcBorders>
               <w:top w:color="4F81BD" w:space="0" w:sz="8" w:val="single"/>
               <w:left w:color="00000A" w:space="0" w:sz="4" w:val="single"/>
@@ -4301,7 +4301,7 @@
         </w:trPr>
         <w:tc>
           <w:tcPr>
-            <w:tcW w:type="dxa" w:w="2898"/>
+            <w:tcW w:type="dxa" w:w="2897"/>
             <w:tcBorders>
               <w:top w:color="00000A" w:space="0" w:sz="4" w:val="single"/>
               <w:bottom w:color="00000A" w:space="0" w:sz="4" w:val="single"/>
@@ -4334,7 +4334,7 @@
         </w:tc>
         <w:tc>
           <w:tcPr>
-            <w:tcW w:type="dxa" w:w="679"/>
+            <w:tcW w:type="dxa" w:w="678"/>
             <w:tcBorders>
               <w:top w:color="00000A" w:space="0" w:sz="4" w:val="single"/>
               <w:left w:color="00000A" w:space="0" w:sz="4" w:val="single"/>
@@ -4434,7 +4434,8 @@
             <w:r>
               <w:rPr>
                 <w:rFonts w:ascii="宋体" w:hAnsi="宋体"/>
-                <w:strike/>
+                <w:strike w:val="false"/>
+                <w:dstrike w:val="false"/>
                 <w:color w:val="FF0000"/>
                 <w:sz w:val="24"/>
                 <w:szCs w:val="24"/>
@@ -4553,7 +4554,7 @@
         </w:tc>
         <w:tc>
           <w:tcPr>
-            <w:tcW w:type="dxa" w:w="1149"/>
+            <w:tcW w:type="dxa" w:w="1152"/>
             <w:tcBorders>
               <w:top w:color="00000A" w:space="0" w:sz="4" w:val="single"/>
               <w:left w:color="00000A" w:space="0" w:sz="4" w:val="single"/>
@@ -4677,7 +4678,7 @@
         </w:trPr>
         <w:tc>
           <w:tcPr>
-            <w:tcW w:type="dxa" w:w="2898"/>
+            <w:tcW w:type="dxa" w:w="2897"/>
             <w:tcBorders>
               <w:top w:color="00000A" w:space="0" w:sz="4" w:val="single"/>
               <w:bottom w:color="00000A" w:space="0" w:sz="4" w:val="single"/>
@@ -4710,7 +4711,7 @@
         </w:tc>
         <w:tc>
           <w:tcPr>
-            <w:tcW w:type="dxa" w:w="679"/>
+            <w:tcW w:type="dxa" w:w="678"/>
             <w:tcBorders>
               <w:top w:color="00000A" w:space="0" w:sz="4" w:val="single"/>
               <w:left w:color="00000A" w:space="0" w:sz="4" w:val="single"/>
@@ -4991,7 +4992,7 @@
         </w:tc>
         <w:tc>
           <w:tcPr>
-            <w:tcW w:type="dxa" w:w="1149"/>
+            <w:tcW w:type="dxa" w:w="1152"/>
             <w:tcBorders>
               <w:top w:color="00000A" w:space="0" w:sz="4" w:val="single"/>
               <w:left w:color="00000A" w:space="0" w:sz="4" w:val="single"/>
@@ -5027,7 +5028,7 @@
         </w:trPr>
         <w:tc>
           <w:tcPr>
-            <w:tcW w:type="dxa" w:w="2898"/>
+            <w:tcW w:type="dxa" w:w="2897"/>
             <w:tcBorders>
               <w:top w:color="00000A" w:space="0" w:sz="4" w:val="single"/>
               <w:bottom w:color="00000A" w:space="0" w:sz="4" w:val="single"/>
@@ -5060,7 +5061,7 @@
         </w:tc>
         <w:tc>
           <w:tcPr>
-            <w:tcW w:type="dxa" w:w="679"/>
+            <w:tcW w:type="dxa" w:w="678"/>
             <w:tcBorders>
               <w:top w:color="00000A" w:space="0" w:sz="4" w:val="single"/>
               <w:left w:color="00000A" w:space="0" w:sz="4" w:val="single"/>
@@ -5164,7 +5165,7 @@
         </w:tc>
         <w:tc>
           <w:tcPr>
-            <w:tcW w:type="dxa" w:w="1149"/>
+            <w:tcW w:type="dxa" w:w="1152"/>
             <w:tcBorders>
               <w:top w:color="00000A" w:space="0" w:sz="4" w:val="single"/>
               <w:left w:color="00000A" w:space="0" w:sz="4" w:val="single"/>
@@ -5200,7 +5201,7 @@
         </w:trPr>
         <w:tc>
           <w:tcPr>
-            <w:tcW w:type="dxa" w:w="2898"/>
+            <w:tcW w:type="dxa" w:w="2897"/>
             <w:tcBorders>
               <w:top w:color="00000A" w:space="0" w:sz="4" w:val="single"/>
               <w:bottom w:color="00000A" w:space="0" w:sz="4" w:val="single"/>
@@ -5233,7 +5234,7 @@
         </w:tc>
         <w:tc>
           <w:tcPr>
-            <w:tcW w:type="dxa" w:w="679"/>
+            <w:tcW w:type="dxa" w:w="678"/>
             <w:tcBorders>
               <w:top w:color="00000A" w:space="0" w:sz="4" w:val="single"/>
               <w:left w:color="00000A" w:space="0" w:sz="4" w:val="single"/>
@@ -5329,7 +5330,7 @@
         </w:tc>
         <w:tc>
           <w:tcPr>
-            <w:tcW w:type="dxa" w:w="1149"/>
+            <w:tcW w:type="dxa" w:w="1152"/>
             <w:tcBorders>
               <w:top w:color="00000A" w:space="0" w:sz="4" w:val="single"/>
               <w:left w:color="00000A" w:space="0" w:sz="4" w:val="single"/>
@@ -5365,7 +5366,7 @@
         </w:trPr>
         <w:tc>
           <w:tcPr>
-            <w:tcW w:type="dxa" w:w="2898"/>
+            <w:tcW w:type="dxa" w:w="2897"/>
             <w:tcBorders>
               <w:top w:color="00000A" w:space="0" w:sz="4" w:val="single"/>
               <w:bottom w:color="00000A" w:space="0" w:sz="4" w:val="single"/>
@@ -5398,7 +5399,7 @@
         </w:tc>
         <w:tc>
           <w:tcPr>
-            <w:tcW w:type="dxa" w:w="679"/>
+            <w:tcW w:type="dxa" w:w="678"/>
             <w:tcBorders>
               <w:top w:color="00000A" w:space="0" w:sz="4" w:val="single"/>
               <w:left w:color="00000A" w:space="0" w:sz="4" w:val="single"/>
@@ -5494,7 +5495,7 @@
         </w:tc>
         <w:tc>
           <w:tcPr>
-            <w:tcW w:type="dxa" w:w="1149"/>
+            <w:tcW w:type="dxa" w:w="1152"/>
             <w:tcBorders>
               <w:top w:color="00000A" w:space="0" w:sz="4" w:val="single"/>
               <w:left w:color="00000A" w:space="0" w:sz="4" w:val="single"/>
@@ -5568,7 +5569,7 @@
         </w:trPr>
         <w:tc>
           <w:tcPr>
-            <w:tcW w:type="dxa" w:w="2898"/>
+            <w:tcW w:type="dxa" w:w="2897"/>
             <w:tcBorders>
               <w:top w:color="00000A" w:space="0" w:sz="4" w:val="single"/>
               <w:bottom w:color="00000A" w:space="0" w:sz="4" w:val="single"/>
@@ -5601,7 +5602,7 @@
         </w:tc>
         <w:tc>
           <w:tcPr>
-            <w:tcW w:type="dxa" w:w="679"/>
+            <w:tcW w:type="dxa" w:w="678"/>
             <w:tcBorders>
               <w:top w:color="00000A" w:space="0" w:sz="4" w:val="single"/>
               <w:left w:color="00000A" w:space="0" w:sz="4" w:val="single"/>
@@ -5697,7 +5698,7 @@
         </w:tc>
         <w:tc>
           <w:tcPr>
-            <w:tcW w:type="dxa" w:w="1149"/>
+            <w:tcW w:type="dxa" w:w="1152"/>
             <w:tcBorders>
               <w:top w:color="00000A" w:space="0" w:sz="4" w:val="single"/>
               <w:left w:color="00000A" w:space="0" w:sz="4" w:val="single"/>
@@ -5728,7 +5729,7 @@
         </w:trPr>
         <w:tc>
           <w:tcPr>
-            <w:tcW w:type="dxa" w:w="2898"/>
+            <w:tcW w:type="dxa" w:w="2897"/>
             <w:tcBorders>
               <w:top w:color="00000A" w:space="0" w:sz="4" w:val="single"/>
               <w:bottom w:color="00000A" w:space="0" w:sz="4" w:val="single"/>
@@ -5761,7 +5762,7 @@
         </w:tc>
         <w:tc>
           <w:tcPr>
-            <w:tcW w:type="dxa" w:w="679"/>
+            <w:tcW w:type="dxa" w:w="678"/>
             <w:tcBorders>
               <w:top w:color="00000A" w:space="0" w:sz="4" w:val="single"/>
               <w:left w:color="00000A" w:space="0" w:sz="4" w:val="single"/>
@@ -5865,7 +5866,7 @@
         </w:tc>
         <w:tc>
           <w:tcPr>
-            <w:tcW w:type="dxa" w:w="1149"/>
+            <w:tcW w:type="dxa" w:w="1152"/>
             <w:tcBorders>
               <w:top w:color="00000A" w:space="0" w:sz="4" w:val="single"/>
               <w:left w:color="00000A" w:space="0" w:sz="4" w:val="single"/>
@@ -5896,7 +5897,7 @@
         </w:trPr>
         <w:tc>
           <w:tcPr>
-            <w:tcW w:type="dxa" w:w="2898"/>
+            <w:tcW w:type="dxa" w:w="2897"/>
             <w:tcBorders>
               <w:top w:color="00000A" w:space="0" w:sz="4" w:val="single"/>
               <w:bottom w:color="4F81BD" w:space="0" w:sz="8" w:val="single"/>
@@ -5930,7 +5931,7 @@
         </w:tc>
         <w:tc>
           <w:tcPr>
-            <w:tcW w:type="dxa" w:w="679"/>
+            <w:tcW w:type="dxa" w:w="678"/>
             <w:tcBorders>
               <w:top w:color="00000A" w:space="0" w:sz="4" w:val="single"/>
               <w:left w:color="00000A" w:space="0" w:sz="4" w:val="single"/>
@@ -6062,7 +6063,7 @@
         </w:tc>
         <w:tc>
           <w:tcPr>
-            <w:tcW w:type="dxa" w:w="1149"/>
+            <w:tcW w:type="dxa" w:w="1152"/>
             <w:tcBorders>
               <w:top w:color="00000A" w:space="0" w:sz="4" w:val="single"/>
               <w:left w:color="00000A" w:space="0" w:sz="4" w:val="single"/>
@@ -6114,7 +6115,7 @@
     </w:p>
     <w:p>
       <w:pPr>
-        <w:pStyle w:val="style35"/>
+        <w:pStyle w:val="style36"/>
         <w:numPr>
           <w:ilvl w:val="0"/>
           <w:numId w:val="4"/>
@@ -6150,10 +6151,10 @@
       </w:tblPr>
       <w:tblGrid>
         <w:gridCol w:w="1704"/>
-        <w:gridCol w:w="810"/>
+        <w:gridCol w:w="809"/>
         <w:gridCol w:w="2268"/>
         <w:gridCol w:w="1132"/>
-        <w:gridCol w:w="2609"/>
+        <w:gridCol w:w="2611"/>
       </w:tblGrid>
       <w:tr>
         <w:trPr>
@@ -6193,7 +6194,7 @@
         </w:tc>
         <w:tc>
           <w:tcPr>
-            <w:tcW w:type="dxa" w:w="810"/>
+            <w:tcW w:type="dxa" w:w="809"/>
             <w:tcBorders>
               <w:top w:color="4F81BD" w:space="0" w:sz="8" w:val="single"/>
               <w:bottom w:color="4F81BD" w:space="0" w:sz="8" w:val="single"/>
@@ -6289,7 +6290,7 @@
         </w:tc>
         <w:tc>
           <w:tcPr>
-            <w:tcW w:type="dxa" w:w="2609"/>
+            <w:tcW w:type="dxa" w:w="2611"/>
             <w:tcBorders>
               <w:top w:color="4F81BD" w:space="0" w:sz="8" w:val="single"/>
               <w:bottom w:color="4F81BD" w:space="0" w:sz="8" w:val="single"/>
@@ -6359,7 +6360,7 @@
         </w:tc>
         <w:tc>
           <w:tcPr>
-            <w:tcW w:type="dxa" w:w="810"/>
+            <w:tcW w:type="dxa" w:w="809"/>
             <w:tcBorders>
               <w:top w:color="4F81BD" w:space="0" w:sz="8" w:val="single"/>
               <w:left w:color="00000A" w:space="0" w:sz="4" w:val="single"/>
@@ -6408,7 +6409,7 @@
           </w:tcPr>
           <w:p>
             <w:pPr>
-              <w:pStyle w:val="style37"/>
+              <w:pStyle w:val="style38"/>
               <w:ind w:hanging="0" w:left="0" w:right="0"/>
             </w:pPr>
             <w:r>
@@ -6448,7 +6449,7 @@
           </w:p>
           <w:p>
             <w:pPr>
-              <w:pStyle w:val="style37"/>
+              <w:pStyle w:val="style38"/>
               <w:ind w:hanging="0" w:left="0" w:right="0"/>
             </w:pPr>
             <w:r>
@@ -6587,7 +6588,7 @@
         </w:tc>
         <w:tc>
           <w:tcPr>
-            <w:tcW w:type="dxa" w:w="2609"/>
+            <w:tcW w:type="dxa" w:w="2611"/>
             <w:tcBorders>
               <w:top w:color="4F81BD" w:space="0" w:sz="8" w:val="single"/>
               <w:left w:color="00000A" w:space="0" w:sz="4" w:val="single"/>
@@ -6859,7 +6860,7 @@
         </w:tc>
         <w:tc>
           <w:tcPr>
-            <w:tcW w:type="dxa" w:w="810"/>
+            <w:tcW w:type="dxa" w:w="809"/>
             <w:tcBorders>
               <w:top w:color="00000A" w:space="0" w:sz="4" w:val="single"/>
               <w:left w:color="00000A" w:space="0" w:sz="4" w:val="single"/>
@@ -6947,7 +6948,7 @@
         </w:tc>
         <w:tc>
           <w:tcPr>
-            <w:tcW w:type="dxa" w:w="2609"/>
+            <w:tcW w:type="dxa" w:w="2611"/>
             <w:tcBorders>
               <w:top w:color="00000A" w:space="0" w:sz="4" w:val="single"/>
               <w:left w:color="00000A" w:space="0" w:sz="4" w:val="single"/>
@@ -6991,7 +6992,7 @@
     </w:p>
     <w:p>
       <w:pPr>
-        <w:pStyle w:val="style35"/>
+        <w:pStyle w:val="style36"/>
         <w:numPr>
           <w:ilvl w:val="0"/>
           <w:numId w:val="4"/>
@@ -7027,11 +7028,11 @@
         <w:tblInd w:type="dxa" w:w="-108"/>
       </w:tblPr>
       <w:tblGrid>
-        <w:gridCol w:w="1866"/>
+        <w:gridCol w:w="1865"/>
         <w:gridCol w:w="791"/>
         <w:gridCol w:w="1700"/>
         <w:gridCol w:w="1415"/>
-        <w:gridCol w:w="2750"/>
+        <w:gridCol w:w="2751"/>
       </w:tblGrid>
       <w:tr>
         <w:trPr>
@@ -7039,7 +7040,7 @@
         </w:trPr>
         <w:tc>
           <w:tcPr>
-            <w:tcW w:type="dxa" w:w="1866"/>
+            <w:tcW w:type="dxa" w:w="1865"/>
             <w:tcBorders>
               <w:top w:color="4F81BD" w:space="0" w:sz="8" w:val="single"/>
               <w:bottom w:color="00000A" w:space="0" w:sz="4" w:val="single"/>
@@ -7270,7 +7271,7 @@
         </w:tc>
         <w:tc>
           <w:tcPr>
-            <w:tcW w:type="dxa" w:w="2750"/>
+            <w:tcW w:type="dxa" w:w="2751"/>
             <w:tcBorders>
               <w:top w:color="4F81BD" w:space="0" w:sz="8" w:val="single"/>
               <w:left w:color="00000A" w:space="0" w:sz="4" w:val="single"/>
@@ -7313,7 +7314,7 @@
     </w:p>
     <w:p>
       <w:pPr>
-        <w:pStyle w:val="style35"/>
+        <w:pStyle w:val="style36"/>
         <w:numPr>
           <w:ilvl w:val="0"/>
           <w:numId w:val="4"/>
@@ -7346,11 +7347,11 @@
         <w:tblInd w:type="dxa" w:w="-108"/>
       </w:tblPr>
       <w:tblGrid>
-        <w:gridCol w:w="1866"/>
+        <w:gridCol w:w="1865"/>
         <w:gridCol w:w="791"/>
         <w:gridCol w:w="1700"/>
         <w:gridCol w:w="1415"/>
-        <w:gridCol w:w="2750"/>
+        <w:gridCol w:w="2751"/>
       </w:tblGrid>
       <w:tr>
         <w:trPr>
@@ -7358,7 +7359,7 @@
         </w:trPr>
         <w:tc>
           <w:tcPr>
-            <w:tcW w:type="dxa" w:w="1866"/>
+            <w:tcW w:type="dxa" w:w="1865"/>
             <w:tcBorders>
               <w:top w:color="4F81BD" w:space="0" w:sz="8" w:val="single"/>
               <w:bottom w:color="00000A" w:space="0" w:sz="4" w:val="single"/>
@@ -7594,7 +7595,7 @@
         </w:tc>
         <w:tc>
           <w:tcPr>
-            <w:tcW w:type="dxa" w:w="2750"/>
+            <w:tcW w:type="dxa" w:w="2751"/>
             <w:tcBorders>
               <w:top w:color="4F81BD" w:space="0" w:sz="8" w:val="single"/>
               <w:left w:color="00000A" w:space="0" w:sz="4" w:val="single"/>
@@ -7660,7 +7661,7 @@
 
 <file path=word/comments.xml><?xml version="1.0" encoding="utf-8"?>
 <w:comments xmlns:o="urn:schemas-microsoft-com:office:office" xmlns:r="http://schemas.openxmlformats.org/officeDocument/2006/relationships" xmlns:v="urn:schemas-microsoft-com:vml" xmlns:w="http://schemas.openxmlformats.org/wordprocessingml/2006/main" xmlns:w10="urn:schemas-microsoft-com:office:word" xmlns:wp="http://schemas.openxmlformats.org/drawingml/2006/wordprocessingDrawing">
-  <w:comment w:author="" w:date="2013-10-24T09:55:13Z" w:id="0">
+  <w:comment w:author="" w:date="2013-11-13T19:26:01Z" w:id="0">
     <w:p>
       <w:r>
         <w:rPr/>
@@ -7682,12 +7683,22 @@
         <w:rPr/>
       </w:r>
     </w:p>
+    <w:p>
+      <w:r>
+        <w:rPr/>
+      </w:r>
+    </w:p>
   </w:comment>
-  <w:comment w:author="" w:date="2013-10-24T09:55:13Z" w:id="1">
+  <w:comment w:author="" w:date="2013-11-13T19:26:01Z" w:id="1">
     <w:p>
       <w:r>
         <w:rPr/>
         <w:t>新增</w:t>
+      </w:r>
+    </w:p>
+    <w:p>
+      <w:r>
+        <w:rPr/>
       </w:r>
     </w:p>
     <w:p>
@@ -8360,10 +8371,17 @@
       <w:rFonts w:cs="Wingdings"/>
     </w:rPr>
   </w:style>
-  <w:style w:styleId="style28" w:type="paragraph">
+  <w:style w:styleId="style28" w:type="character">
+    <w:name w:val="ListLabel 6"/>
+    <w:next w:val="style28"/>
+    <w:rPr>
+      <w:rFonts w:cs="Wingdings"/>
+    </w:rPr>
+  </w:style>
+  <w:style w:styleId="style29" w:type="paragraph">
     <w:name w:val="Heading"/>
     <w:basedOn w:val="style0"/>
-    <w:next w:val="style29"/>
+    <w:next w:val="style30"/>
     <w:pPr>
       <w:keepNext/>
       <w:spacing w:after="120" w:before="240"/>
@@ -8374,28 +8392,28 @@
       <w:szCs w:val="28"/>
     </w:rPr>
   </w:style>
-  <w:style w:styleId="style29" w:type="paragraph">
+  <w:style w:styleId="style30" w:type="paragraph">
     <w:name w:val="Text body"/>
     <w:basedOn w:val="style0"/>
-    <w:next w:val="style29"/>
+    <w:next w:val="style30"/>
     <w:pPr>
       <w:spacing w:after="120" w:before="0"/>
     </w:pPr>
     <w:rPr/>
   </w:style>
-  <w:style w:styleId="style30" w:type="paragraph">
+  <w:style w:styleId="style31" w:type="paragraph">
     <w:name w:val="List"/>
-    <w:basedOn w:val="style29"/>
-    <w:next w:val="style30"/>
+    <w:basedOn w:val="style30"/>
+    <w:next w:val="style31"/>
     <w:pPr/>
     <w:rPr>
       <w:rFonts w:cs="Lohit Devanagari"/>
     </w:rPr>
   </w:style>
-  <w:style w:styleId="style31" w:type="paragraph">
+  <w:style w:styleId="style32" w:type="paragraph">
     <w:name w:val="Caption"/>
     <w:basedOn w:val="style0"/>
-    <w:next w:val="style31"/>
+    <w:next w:val="style32"/>
     <w:pPr>
       <w:suppressLineNumbers/>
       <w:spacing w:after="120" w:before="120"/>
@@ -8408,10 +8426,10 @@
       <w:szCs w:val="24"/>
     </w:rPr>
   </w:style>
-  <w:style w:styleId="style32" w:type="paragraph">
+  <w:style w:styleId="style33" w:type="paragraph">
     <w:name w:val="Index"/>
     <w:basedOn w:val="style0"/>
-    <w:next w:val="style32"/>
+    <w:next w:val="style33"/>
     <w:pPr>
       <w:suppressLineNumbers/>
     </w:pPr>
@@ -8419,10 +8437,10 @@
       <w:rFonts w:cs="Lohit Devanagari"/>
     </w:rPr>
   </w:style>
-  <w:style w:styleId="style33" w:type="paragraph">
+  <w:style w:styleId="style34" w:type="paragraph">
     <w:name w:val="Footer"/>
     <w:basedOn w:val="style0"/>
-    <w:next w:val="style33"/>
+    <w:next w:val="style34"/>
     <w:pPr>
       <w:suppressLineNumbers/>
       <w:tabs>
@@ -8436,10 +8454,10 @@
       <w:szCs w:val="18"/>
     </w:rPr>
   </w:style>
-  <w:style w:styleId="style34" w:type="paragraph">
+  <w:style w:styleId="style35" w:type="paragraph">
     <w:name w:val="Header"/>
     <w:basedOn w:val="style0"/>
-    <w:next w:val="style34"/>
+    <w:next w:val="style35"/>
     <w:pPr>
       <w:suppressLineNumbers/>
       <w:pBdr>
@@ -8456,19 +8474,19 @@
       <w:szCs w:val="18"/>
     </w:rPr>
   </w:style>
-  <w:style w:styleId="style35" w:type="paragraph">
+  <w:style w:styleId="style36" w:type="paragraph">
     <w:name w:val="列出段落1"/>
     <w:basedOn w:val="style0"/>
-    <w:next w:val="style35"/>
+    <w:next w:val="style36"/>
     <w:pPr>
       <w:ind w:firstLine="420" w:left="0" w:right="0"/>
     </w:pPr>
     <w:rPr/>
   </w:style>
-  <w:style w:styleId="style36" w:type="paragraph">
+  <w:style w:styleId="style37" w:type="paragraph">
     <w:name w:val="annotation text"/>
     <w:basedOn w:val="style0"/>
-    <w:next w:val="style36"/>
+    <w:next w:val="style37"/>
     <w:pPr>
       <w:tabs/>
       <w:suppressAutoHyphens w:val="false"/>
@@ -8478,10 +8496,10 @@
       <w:color w:val="00000A"/>
     </w:rPr>
   </w:style>
-  <w:style w:styleId="style37" w:type="paragraph">
+  <w:style w:styleId="style38" w:type="paragraph">
     <w:name w:val="List Paragraph"/>
     <w:basedOn w:val="style0"/>
-    <w:next w:val="style37"/>
+    <w:next w:val="style38"/>
     <w:pPr>
       <w:tabs/>
       <w:suppressAutoHyphens w:val="false"/>
@@ -8491,10 +8509,10 @@
       <w:color w:val="00000A"/>
     </w:rPr>
   </w:style>
-  <w:style w:styleId="style38" w:type="paragraph">
+  <w:style w:styleId="style39" w:type="paragraph">
     <w:name w:val="Balloon Text"/>
     <w:basedOn w:val="style0"/>
-    <w:next w:val="style38"/>
+    <w:next w:val="style39"/>
     <w:pPr/>
     <w:rPr>
       <w:sz w:val="18"/>

</xml_diff>

<commit_message>
model Chapter add fields: share_num, collect_num
</commit_message>
<xml_diff>
--- a/docs/backend_interfacev1.3.docx
+++ b/docs/backend_interfacev1.3.docx
@@ -49,10 +49,10 @@
         <w:tblInd w:type="dxa" w:w="-108"/>
       </w:tblPr>
       <w:tblGrid>
-        <w:gridCol w:w="2018"/>
+        <w:gridCol w:w="2017"/>
         <w:gridCol w:w="2026"/>
-        <w:gridCol w:w="2020"/>
-        <w:gridCol w:w="2029"/>
+        <w:gridCol w:w="2019"/>
+        <w:gridCol w:w="2030"/>
       </w:tblGrid>
       <w:tr>
         <w:trPr>
@@ -60,7 +60,7 @@
         </w:trPr>
         <w:tc>
           <w:tcPr>
-            <w:tcW w:type="dxa" w:w="2018"/>
+            <w:tcW w:type="dxa" w:w="2017"/>
             <w:tcBorders>
               <w:top w:color="00000A" w:space="0" w:sz="4" w:val="single"/>
               <w:left w:color="00000A" w:space="0" w:sz="4" w:val="single"/>
@@ -77,7 +77,7 @@
           </w:tcPr>
           <w:p>
             <w:pPr>
-              <w:pStyle w:val="style37"/>
+              <w:pStyle w:val="style38"/>
               <w:ind w:hanging="0" w:left="0" w:right="0"/>
               <w:jc w:val="left"/>
             </w:pPr>
@@ -110,7 +110,7 @@
           </w:tcPr>
           <w:p>
             <w:pPr>
-              <w:pStyle w:val="style37"/>
+              <w:pStyle w:val="style38"/>
               <w:ind w:hanging="0" w:left="0" w:right="0"/>
               <w:jc w:val="left"/>
             </w:pPr>
@@ -126,7 +126,7 @@
         </w:tc>
         <w:tc>
           <w:tcPr>
-            <w:tcW w:type="dxa" w:w="2020"/>
+            <w:tcW w:type="dxa" w:w="2019"/>
             <w:tcBorders>
               <w:top w:color="00000A" w:space="0" w:sz="4" w:val="single"/>
               <w:left w:color="00000A" w:space="0" w:sz="4" w:val="single"/>
@@ -143,7 +143,7 @@
           </w:tcPr>
           <w:p>
             <w:pPr>
-              <w:pStyle w:val="style37"/>
+              <w:pStyle w:val="style38"/>
               <w:ind w:hanging="0" w:left="0" w:right="0"/>
               <w:jc w:val="left"/>
             </w:pPr>
@@ -159,7 +159,7 @@
         </w:tc>
         <w:tc>
           <w:tcPr>
-            <w:tcW w:type="dxa" w:w="2029"/>
+            <w:tcW w:type="dxa" w:w="2030"/>
             <w:tcBorders>
               <w:top w:color="00000A" w:space="0" w:sz="4" w:val="single"/>
               <w:left w:color="00000A" w:space="0" w:sz="4" w:val="single"/>
@@ -176,7 +176,7 @@
           </w:tcPr>
           <w:p>
             <w:pPr>
-              <w:pStyle w:val="style37"/>
+              <w:pStyle w:val="style38"/>
               <w:ind w:hanging="0" w:left="0" w:right="0"/>
               <w:jc w:val="left"/>
             </w:pPr>
@@ -197,7 +197,7 @@
         </w:trPr>
         <w:tc>
           <w:tcPr>
-            <w:tcW w:type="dxa" w:w="2018"/>
+            <w:tcW w:type="dxa" w:w="2017"/>
             <w:tcBorders>
               <w:top w:color="00000A" w:space="0" w:sz="4" w:val="single"/>
               <w:left w:color="00000A" w:space="0" w:sz="4" w:val="single"/>
@@ -214,7 +214,7 @@
           </w:tcPr>
           <w:p>
             <w:pPr>
-              <w:pStyle w:val="style37"/>
+              <w:pStyle w:val="style38"/>
               <w:ind w:hanging="0" w:left="0" w:right="0"/>
               <w:jc w:val="left"/>
             </w:pPr>
@@ -247,7 +247,7 @@
           </w:tcPr>
           <w:p>
             <w:pPr>
-              <w:pStyle w:val="style37"/>
+              <w:pStyle w:val="style38"/>
               <w:ind w:hanging="0" w:left="0" w:right="0"/>
               <w:jc w:val="left"/>
             </w:pPr>
@@ -263,7 +263,7 @@
         </w:tc>
         <w:tc>
           <w:tcPr>
-            <w:tcW w:type="dxa" w:w="2020"/>
+            <w:tcW w:type="dxa" w:w="2019"/>
             <w:tcBorders>
               <w:top w:color="00000A" w:space="0" w:sz="4" w:val="single"/>
               <w:left w:color="00000A" w:space="0" w:sz="4" w:val="single"/>
@@ -280,7 +280,7 @@
           </w:tcPr>
           <w:p>
             <w:pPr>
-              <w:pStyle w:val="style37"/>
+              <w:pStyle w:val="style38"/>
               <w:ind w:hanging="0" w:left="0" w:right="0"/>
               <w:jc w:val="left"/>
             </w:pPr>
@@ -296,7 +296,7 @@
         </w:tc>
         <w:tc>
           <w:tcPr>
-            <w:tcW w:type="dxa" w:w="2029"/>
+            <w:tcW w:type="dxa" w:w="2030"/>
             <w:tcBorders>
               <w:top w:color="00000A" w:space="0" w:sz="4" w:val="single"/>
               <w:left w:color="00000A" w:space="0" w:sz="4" w:val="single"/>
@@ -313,7 +313,7 @@
           </w:tcPr>
           <w:p>
             <w:pPr>
-              <w:pStyle w:val="style37"/>
+              <w:pStyle w:val="style38"/>
               <w:ind w:hanging="0" w:left="0" w:right="0"/>
               <w:jc w:val="left"/>
             </w:pPr>
@@ -334,7 +334,7 @@
         </w:trPr>
         <w:tc>
           <w:tcPr>
-            <w:tcW w:type="dxa" w:w="2018"/>
+            <w:tcW w:type="dxa" w:w="2017"/>
             <w:tcBorders>
               <w:top w:color="00000A" w:space="0" w:sz="4" w:val="single"/>
               <w:left w:color="00000A" w:space="0" w:sz="4" w:val="single"/>
@@ -351,7 +351,7 @@
           </w:tcPr>
           <w:p>
             <w:pPr>
-              <w:pStyle w:val="style37"/>
+              <w:pStyle w:val="style38"/>
               <w:ind w:hanging="0" w:left="0" w:right="0"/>
               <w:jc w:val="left"/>
             </w:pPr>
@@ -384,7 +384,7 @@
           </w:tcPr>
           <w:p>
             <w:pPr>
-              <w:pStyle w:val="style37"/>
+              <w:pStyle w:val="style38"/>
               <w:ind w:hanging="0" w:left="0" w:right="0"/>
               <w:jc w:val="left"/>
             </w:pPr>
@@ -400,7 +400,7 @@
         </w:tc>
         <w:tc>
           <w:tcPr>
-            <w:tcW w:type="dxa" w:w="2020"/>
+            <w:tcW w:type="dxa" w:w="2019"/>
             <w:tcBorders>
               <w:top w:color="00000A" w:space="0" w:sz="4" w:val="single"/>
               <w:left w:color="00000A" w:space="0" w:sz="4" w:val="single"/>
@@ -417,7 +417,7 @@
           </w:tcPr>
           <w:p>
             <w:pPr>
-              <w:pStyle w:val="style37"/>
+              <w:pStyle w:val="style38"/>
               <w:ind w:hanging="0" w:left="0" w:right="0"/>
               <w:jc w:val="left"/>
             </w:pPr>
@@ -433,7 +433,7 @@
         </w:tc>
         <w:tc>
           <w:tcPr>
-            <w:tcW w:type="dxa" w:w="2029"/>
+            <w:tcW w:type="dxa" w:w="2030"/>
             <w:tcBorders>
               <w:top w:color="00000A" w:space="0" w:sz="4" w:val="single"/>
               <w:left w:color="00000A" w:space="0" w:sz="4" w:val="single"/>
@@ -450,7 +450,7 @@
           </w:tcPr>
           <w:p>
             <w:pPr>
-              <w:pStyle w:val="style37"/>
+              <w:pStyle w:val="style38"/>
               <w:ind w:hanging="0" w:left="0" w:right="0"/>
               <w:jc w:val="left"/>
             </w:pPr>
@@ -472,7 +472,7 @@
         </w:trPr>
         <w:tc>
           <w:tcPr>
-            <w:tcW w:type="dxa" w:w="2018"/>
+            <w:tcW w:type="dxa" w:w="2017"/>
             <w:tcBorders>
               <w:top w:color="00000A" w:space="0" w:sz="4" w:val="single"/>
               <w:left w:color="00000A" w:space="0" w:sz="4" w:val="single"/>
@@ -489,7 +489,7 @@
           </w:tcPr>
           <w:p>
             <w:pPr>
-              <w:pStyle w:val="style37"/>
+              <w:pStyle w:val="style38"/>
               <w:ind w:hanging="0" w:left="0" w:right="0"/>
               <w:jc w:val="left"/>
             </w:pPr>
@@ -522,7 +522,7 @@
           </w:tcPr>
           <w:p>
             <w:pPr>
-              <w:pStyle w:val="style37"/>
+              <w:pStyle w:val="style38"/>
               <w:ind w:hanging="0" w:left="0" w:right="0"/>
               <w:jc w:val="left"/>
             </w:pPr>
@@ -538,7 +538,7 @@
         </w:tc>
         <w:tc>
           <w:tcPr>
-            <w:tcW w:type="dxa" w:w="2020"/>
+            <w:tcW w:type="dxa" w:w="2019"/>
             <w:tcBorders>
               <w:top w:color="00000A" w:space="0" w:sz="4" w:val="single"/>
               <w:left w:color="00000A" w:space="0" w:sz="4" w:val="single"/>
@@ -555,7 +555,7 @@
           </w:tcPr>
           <w:p>
             <w:pPr>
-              <w:pStyle w:val="style37"/>
+              <w:pStyle w:val="style38"/>
               <w:ind w:hanging="0" w:left="0" w:right="0"/>
               <w:jc w:val="left"/>
             </w:pPr>
@@ -571,7 +571,7 @@
         </w:tc>
         <w:tc>
           <w:tcPr>
-            <w:tcW w:type="dxa" w:w="2029"/>
+            <w:tcW w:type="dxa" w:w="2030"/>
             <w:tcBorders>
               <w:top w:color="00000A" w:space="0" w:sz="4" w:val="single"/>
               <w:left w:color="00000A" w:space="0" w:sz="4" w:val="single"/>
@@ -588,7 +588,7 @@
           </w:tcPr>
           <w:p>
             <w:pPr>
-              <w:pStyle w:val="style37"/>
+              <w:pStyle w:val="style38"/>
               <w:ind w:hanging="0" w:left="0" w:right="0"/>
               <w:jc w:val="left"/>
             </w:pPr>
@@ -610,7 +610,7 @@
         </w:trPr>
         <w:tc>
           <w:tcPr>
-            <w:tcW w:type="dxa" w:w="2018"/>
+            <w:tcW w:type="dxa" w:w="2017"/>
             <w:tcBorders>
               <w:top w:color="00000A" w:space="0" w:sz="4" w:val="single"/>
               <w:left w:color="00000A" w:space="0" w:sz="4" w:val="single"/>
@@ -627,7 +627,7 @@
           </w:tcPr>
           <w:p>
             <w:pPr>
-              <w:pStyle w:val="style37"/>
+              <w:pStyle w:val="style38"/>
               <w:ind w:hanging="0" w:left="0" w:right="0"/>
               <w:jc w:val="left"/>
             </w:pPr>
@@ -660,7 +660,7 @@
           </w:tcPr>
           <w:p>
             <w:pPr>
-              <w:pStyle w:val="style37"/>
+              <w:pStyle w:val="style38"/>
               <w:ind w:hanging="0" w:left="0" w:right="0"/>
               <w:jc w:val="left"/>
             </w:pPr>
@@ -676,7 +676,7 @@
         </w:tc>
         <w:tc>
           <w:tcPr>
-            <w:tcW w:type="dxa" w:w="2020"/>
+            <w:tcW w:type="dxa" w:w="2019"/>
             <w:tcBorders>
               <w:top w:color="00000A" w:space="0" w:sz="4" w:val="single"/>
               <w:left w:color="00000A" w:space="0" w:sz="4" w:val="single"/>
@@ -693,7 +693,7 @@
           </w:tcPr>
           <w:p>
             <w:pPr>
-              <w:pStyle w:val="style37"/>
+              <w:pStyle w:val="style38"/>
               <w:ind w:hanging="0" w:left="0" w:right="0"/>
               <w:jc w:val="left"/>
             </w:pPr>
@@ -709,7 +709,7 @@
         </w:tc>
         <w:tc>
           <w:tcPr>
-            <w:tcW w:type="dxa" w:w="2029"/>
+            <w:tcW w:type="dxa" w:w="2030"/>
             <w:tcBorders>
               <w:top w:color="00000A" w:space="0" w:sz="4" w:val="single"/>
               <w:left w:color="00000A" w:space="0" w:sz="4" w:val="single"/>
@@ -726,7 +726,7 @@
           </w:tcPr>
           <w:p>
             <w:pPr>
-              <w:pStyle w:val="style37"/>
+              <w:pStyle w:val="style38"/>
               <w:ind w:hanging="0" w:left="0" w:right="0"/>
               <w:jc w:val="left"/>
             </w:pPr>
@@ -742,7 +742,7 @@
         </w:trPr>
         <w:tc>
           <w:tcPr>
-            <w:tcW w:type="dxa" w:w="2018"/>
+            <w:tcW w:type="dxa" w:w="2017"/>
             <w:tcBorders>
               <w:top w:color="00000A" w:space="0" w:sz="4" w:val="single"/>
               <w:left w:color="00000A" w:space="0" w:sz="4" w:val="single"/>
@@ -759,7 +759,7 @@
           </w:tcPr>
           <w:p>
             <w:pPr>
-              <w:pStyle w:val="style37"/>
+              <w:pStyle w:val="style38"/>
               <w:ind w:hanging="0" w:left="0" w:right="0"/>
               <w:jc w:val="left"/>
             </w:pPr>
@@ -787,7 +787,7 @@
           </w:tcPr>
           <w:p>
             <w:pPr>
-              <w:pStyle w:val="style37"/>
+              <w:pStyle w:val="style38"/>
               <w:ind w:hanging="0" w:left="0" w:right="0"/>
               <w:jc w:val="left"/>
             </w:pPr>
@@ -798,7 +798,7 @@
         </w:tc>
         <w:tc>
           <w:tcPr>
-            <w:tcW w:type="dxa" w:w="2020"/>
+            <w:tcW w:type="dxa" w:w="2019"/>
             <w:tcBorders>
               <w:top w:color="00000A" w:space="0" w:sz="4" w:val="single"/>
               <w:left w:color="00000A" w:space="0" w:sz="4" w:val="single"/>
@@ -815,7 +815,7 @@
           </w:tcPr>
           <w:p>
             <w:pPr>
-              <w:pStyle w:val="style37"/>
+              <w:pStyle w:val="style38"/>
               <w:ind w:hanging="0" w:left="0" w:right="0"/>
               <w:jc w:val="left"/>
             </w:pPr>
@@ -826,7 +826,7 @@
         </w:tc>
         <w:tc>
           <w:tcPr>
-            <w:tcW w:type="dxa" w:w="2029"/>
+            <w:tcW w:type="dxa" w:w="2030"/>
             <w:tcBorders>
               <w:top w:color="00000A" w:space="0" w:sz="4" w:val="single"/>
               <w:left w:color="00000A" w:space="0" w:sz="4" w:val="single"/>
@@ -843,7 +843,7 @@
           </w:tcPr>
           <w:p>
             <w:pPr>
-              <w:pStyle w:val="style37"/>
+              <w:pStyle w:val="style38"/>
               <w:ind w:hanging="0" w:left="0" w:right="0"/>
               <w:jc w:val="left"/>
             </w:pPr>
@@ -856,7 +856,7 @@
     </w:tbl>
     <w:p>
       <w:pPr>
-        <w:pStyle w:val="style37"/>
+        <w:pStyle w:val="style38"/>
         <w:ind w:hanging="0" w:left="420" w:right="0"/>
         <w:jc w:val="left"/>
       </w:pPr>
@@ -876,7 +876,7 @@
     </w:p>
     <w:p>
       <w:pPr>
-        <w:pStyle w:val="style37"/>
+        <w:pStyle w:val="style38"/>
         <w:pageBreakBefore/>
         <w:ind w:hanging="0" w:left="420" w:right="0"/>
         <w:jc w:val="left"/>
@@ -887,7 +887,7 @@
     </w:p>
     <w:p>
       <w:pPr>
-        <w:pStyle w:val="style37"/>
+        <w:pStyle w:val="style38"/>
         <w:ind w:hanging="0" w:left="420" w:right="0"/>
         <w:jc w:val="left"/>
       </w:pPr>
@@ -897,7 +897,7 @@
     </w:p>
     <w:p>
       <w:pPr>
-        <w:pStyle w:val="style37"/>
+        <w:pStyle w:val="style38"/>
         <w:numPr>
           <w:ilvl w:val="0"/>
           <w:numId w:val="1"/>
@@ -947,7 +947,7 @@
     </w:p>
     <w:p>
       <w:pPr>
-        <w:pStyle w:val="style37"/>
+        <w:pStyle w:val="style38"/>
         <w:ind w:hanging="0" w:left="420" w:right="0"/>
         <w:jc w:val="left"/>
       </w:pPr>
@@ -957,7 +957,7 @@
     </w:p>
     <w:p>
       <w:pPr>
-        <w:pStyle w:val="style37"/>
+        <w:pStyle w:val="style38"/>
         <w:numPr>
           <w:ilvl w:val="0"/>
           <w:numId w:val="1"/>
@@ -991,7 +991,7 @@
     </w:p>
     <w:p>
       <w:pPr>
-        <w:pStyle w:val="style37"/>
+        <w:pStyle w:val="style38"/>
         <w:numPr>
           <w:ilvl w:val="1"/>
           <w:numId w:val="1"/>
@@ -1025,7 +1025,7 @@
     </w:p>
     <w:p>
       <w:pPr>
-        <w:pStyle w:val="style37"/>
+        <w:pStyle w:val="style38"/>
         <w:numPr>
           <w:ilvl w:val="1"/>
           <w:numId w:val="1"/>
@@ -1059,7 +1059,7 @@
     </w:p>
     <w:p>
       <w:pPr>
-        <w:pStyle w:val="style37"/>
+        <w:pStyle w:val="style38"/>
         <w:numPr>
           <w:ilvl w:val="1"/>
           <w:numId w:val="1"/>
@@ -1103,7 +1103,7 @@
     </w:p>
     <w:p>
       <w:pPr>
-        <w:pStyle w:val="style37"/>
+        <w:pStyle w:val="style38"/>
         <w:numPr>
           <w:ilvl w:val="0"/>
           <w:numId w:val="1"/>
@@ -1121,7 +1121,7 @@
     </w:p>
     <w:p>
       <w:pPr>
-        <w:pStyle w:val="style37"/>
+        <w:pStyle w:val="style38"/>
         <w:numPr>
           <w:ilvl w:val="1"/>
           <w:numId w:val="1"/>
@@ -1171,7 +1171,7 @@
     </w:p>
     <w:p>
       <w:pPr>
-        <w:pStyle w:val="style37"/>
+        <w:pStyle w:val="style38"/>
         <w:numPr>
           <w:ilvl w:val="1"/>
           <w:numId w:val="1"/>
@@ -1205,7 +1205,7 @@
     </w:p>
     <w:p>
       <w:pPr>
-        <w:pStyle w:val="style37"/>
+        <w:pStyle w:val="style38"/>
         <w:ind w:hanging="0" w:left="420" w:right="0"/>
         <w:jc w:val="left"/>
       </w:pPr>
@@ -1215,7 +1215,7 @@
     </w:p>
     <w:p>
       <w:pPr>
-        <w:pStyle w:val="style37"/>
+        <w:pStyle w:val="style38"/>
         <w:numPr>
           <w:ilvl w:val="0"/>
           <w:numId w:val="1"/>
@@ -1233,7 +1233,7 @@
     </w:p>
     <w:p>
       <w:pPr>
-        <w:pStyle w:val="style37"/>
+        <w:pStyle w:val="style38"/>
         <w:numPr>
           <w:ilvl w:val="1"/>
           <w:numId w:val="1"/>
@@ -1269,7 +1269,7 @@
     </w:p>
     <w:p>
       <w:pPr>
-        <w:pStyle w:val="style37"/>
+        <w:pStyle w:val="style38"/>
         <w:numPr>
           <w:ilvl w:val="1"/>
           <w:numId w:val="1"/>
@@ -1319,7 +1319,7 @@
     </w:p>
     <w:p>
       <w:pPr>
-        <w:pStyle w:val="style37"/>
+        <w:pStyle w:val="style38"/>
         <w:numPr>
           <w:ilvl w:val="2"/>
           <w:numId w:val="1"/>
@@ -1377,7 +1377,7 @@
     </w:p>
     <w:p>
       <w:pPr>
-        <w:pStyle w:val="style37"/>
+        <w:pStyle w:val="style38"/>
         <w:numPr>
           <w:ilvl w:val="2"/>
           <w:numId w:val="1"/>
@@ -1403,7 +1403,7 @@
     </w:p>
     <w:p>
       <w:pPr>
-        <w:pStyle w:val="style37"/>
+        <w:pStyle w:val="style38"/>
         <w:numPr>
           <w:ilvl w:val="2"/>
           <w:numId w:val="1"/>
@@ -1429,7 +1429,7 @@
     </w:p>
     <w:p>
       <w:pPr>
-        <w:pStyle w:val="style37"/>
+        <w:pStyle w:val="style38"/>
         <w:ind w:hanging="0" w:left="840" w:right="0"/>
         <w:jc w:val="left"/>
       </w:pPr>
@@ -1449,7 +1449,7 @@
     </w:p>
     <w:p>
       <w:pPr>
-        <w:pStyle w:val="style37"/>
+        <w:pStyle w:val="style38"/>
         <w:pageBreakBefore/>
         <w:numPr>
           <w:ilvl w:val="0"/>
@@ -1469,7 +1469,7 @@
     </w:p>
     <w:p>
       <w:pPr>
-        <w:pStyle w:val="style37"/>
+        <w:pStyle w:val="style38"/>
         <w:ind w:hanging="0" w:left="420" w:right="0"/>
         <w:jc w:val="left"/>
       </w:pPr>
@@ -1500,7 +1500,7 @@
     </w:p>
     <w:p>
       <w:pPr>
-        <w:pStyle w:val="style37"/>
+        <w:pStyle w:val="style38"/>
         <w:ind w:hanging="0" w:left="420" w:right="0"/>
         <w:jc w:val="left"/>
       </w:pPr>
@@ -1510,7 +1510,7 @@
     </w:p>
     <w:p>
       <w:pPr>
-        <w:pStyle w:val="style37"/>
+        <w:pStyle w:val="style38"/>
         <w:numPr>
           <w:ilvl w:val="0"/>
           <w:numId w:val="3"/>
@@ -1528,7 +1528,7 @@
     </w:p>
     <w:p>
       <w:pPr>
-        <w:pStyle w:val="style37"/>
+        <w:pStyle w:val="style38"/>
         <w:numPr>
           <w:ilvl w:val="1"/>
           <w:numId w:val="3"/>
@@ -1556,7 +1556,7 @@
     </w:p>
     <w:p>
       <w:pPr>
-        <w:pStyle w:val="style37"/>
+        <w:pStyle w:val="style38"/>
         <w:numPr>
           <w:ilvl w:val="1"/>
           <w:numId w:val="3"/>
@@ -1574,7 +1574,7 @@
     </w:p>
     <w:p>
       <w:pPr>
-        <w:pStyle w:val="style37"/>
+        <w:pStyle w:val="style38"/>
         <w:numPr>
           <w:ilvl w:val="1"/>
           <w:numId w:val="3"/>
@@ -1600,7 +1600,7 @@
     </w:p>
     <w:p>
       <w:pPr>
-        <w:pStyle w:val="style37"/>
+        <w:pStyle w:val="style38"/>
         <w:numPr>
           <w:ilvl w:val="0"/>
           <w:numId w:val="3"/>
@@ -1618,7 +1618,7 @@
     </w:p>
     <w:p>
       <w:pPr>
-        <w:pStyle w:val="style37"/>
+        <w:pStyle w:val="style38"/>
         <w:numPr>
           <w:ilvl w:val="1"/>
           <w:numId w:val="3"/>
@@ -1655,7 +1655,7 @@
     </w:p>
     <w:p>
       <w:pPr>
-        <w:pStyle w:val="style37"/>
+        <w:pStyle w:val="style38"/>
         <w:numPr>
           <w:ilvl w:val="1"/>
           <w:numId w:val="3"/>
@@ -1681,7 +1681,7 @@
     </w:p>
     <w:p>
       <w:pPr>
-        <w:pStyle w:val="style37"/>
+        <w:pStyle w:val="style38"/>
         <w:numPr>
           <w:ilvl w:val="1"/>
           <w:numId w:val="3"/>
@@ -1799,7 +1799,7 @@
     </w:p>
     <w:p>
       <w:pPr>
-        <w:pStyle w:val="style37"/>
+        <w:pStyle w:val="style38"/>
         <w:numPr>
           <w:ilvl w:val="1"/>
           <w:numId w:val="3"/>
@@ -1827,7 +1827,7 @@
     </w:p>
     <w:p>
       <w:pPr>
-        <w:pStyle w:val="style37"/>
+        <w:pStyle w:val="style38"/>
         <w:numPr>
           <w:ilvl w:val="1"/>
           <w:numId w:val="3"/>
@@ -1856,7 +1856,7 @@
     </w:p>
     <w:p>
       <w:pPr>
-        <w:pStyle w:val="style37"/>
+        <w:pStyle w:val="style38"/>
         <w:numPr>
           <w:ilvl w:val="1"/>
           <w:numId w:val="3"/>
@@ -1885,7 +1885,7 @@
     </w:p>
     <w:p>
       <w:pPr>
-        <w:pStyle w:val="style37"/>
+        <w:pStyle w:val="style38"/>
         <w:numPr>
           <w:ilvl w:val="1"/>
           <w:numId w:val="3"/>
@@ -1914,7 +1914,7 @@
     </w:p>
     <w:p>
       <w:pPr>
-        <w:pStyle w:val="style37"/>
+        <w:pStyle w:val="style38"/>
         <w:numPr>
           <w:ilvl w:val="1"/>
           <w:numId w:val="3"/>
@@ -1942,7 +1942,7 @@
     </w:p>
     <w:p>
       <w:pPr>
-        <w:pStyle w:val="style37"/>
+        <w:pStyle w:val="style38"/>
         <w:numPr>
           <w:ilvl w:val="1"/>
           <w:numId w:val="3"/>
@@ -2016,7 +2016,7 @@
     </w:p>
     <w:p>
       <w:pPr>
-        <w:pStyle w:val="style37"/>
+        <w:pStyle w:val="style38"/>
         <w:numPr>
           <w:ilvl w:val="1"/>
           <w:numId w:val="3"/>
@@ -2044,7 +2044,7 @@
     </w:p>
     <w:p>
       <w:pPr>
-        <w:pStyle w:val="style37"/>
+        <w:pStyle w:val="style38"/>
         <w:numPr>
           <w:ilvl w:val="1"/>
           <w:numId w:val="3"/>
@@ -2072,7 +2072,7 @@
     </w:p>
     <w:p>
       <w:pPr>
-        <w:pStyle w:val="style37"/>
+        <w:pStyle w:val="style38"/>
         <w:numPr>
           <w:ilvl w:val="1"/>
           <w:numId w:val="3"/>
@@ -2125,7 +2125,7 @@
     </w:p>
     <w:p>
       <w:pPr>
-        <w:pStyle w:val="style37"/>
+        <w:pStyle w:val="style38"/>
         <w:numPr>
           <w:ilvl w:val="1"/>
           <w:numId w:val="3"/>
@@ -2175,7 +2175,7 @@
     </w:p>
     <w:p>
       <w:pPr>
-        <w:pStyle w:val="style37"/>
+        <w:pStyle w:val="style38"/>
         <w:numPr>
           <w:ilvl w:val="1"/>
           <w:numId w:val="3"/>
@@ -2186,6 +2186,7 @@
         <w:suppressAutoHyphens w:val="false"/>
         <w:jc w:val="left"/>
       </w:pPr>
+      <w:bookmarkStart w:id="1" w:name="__DdeLink__705_1010793779"/>
       <w:r>
         <w:rPr>
           <w:rFonts w:ascii="宋体" w:hAnsi="宋体"/>
@@ -2207,7 +2208,7 @@
     </w:p>
     <w:p>
       <w:pPr>
-        <w:pStyle w:val="style37"/>
+        <w:pStyle w:val="style38"/>
         <w:numPr>
           <w:ilvl w:val="1"/>
           <w:numId w:val="3"/>
@@ -2218,6 +2219,7 @@
         <w:suppressAutoHyphens w:val="false"/>
         <w:jc w:val="left"/>
       </w:pPr>
+      <w:bookmarkStart w:id="2" w:name="__DdeLink__705_1010793779"/>
       <w:r>
         <w:rPr>
           <w:rFonts w:ascii="宋体" w:hAnsi="宋体"/>
@@ -2227,6 +2229,7 @@
         </w:rPr>
         <w:t xml:space="preserve">int collectNum </w:t>
       </w:r>
+      <w:bookmarkEnd w:id="2"/>
       <w:r>
         <w:rPr>
           <w:rFonts w:ascii="宋体" w:hAnsi="宋体"/>
@@ -2239,7 +2242,7 @@
     </w:p>
     <w:p>
       <w:pPr>
-        <w:pStyle w:val="style37"/>
+        <w:pStyle w:val="style38"/>
         <w:numPr>
           <w:ilvl w:val="1"/>
           <w:numId w:val="3"/>
@@ -2271,7 +2274,7 @@
     </w:p>
     <w:p>
       <w:pPr>
-        <w:pStyle w:val="style37"/>
+        <w:pStyle w:val="style38"/>
         <w:numPr>
           <w:ilvl w:val="0"/>
           <w:numId w:val="3"/>
@@ -2321,7 +2324,7 @@
     </w:p>
     <w:p>
       <w:pPr>
-        <w:pStyle w:val="style37"/>
+        <w:pStyle w:val="style38"/>
         <w:numPr>
           <w:ilvl w:val="1"/>
           <w:numId w:val="3"/>
@@ -2340,7 +2343,7 @@
     </w:p>
     <w:p>
       <w:pPr>
-        <w:pStyle w:val="style37"/>
+        <w:pStyle w:val="style38"/>
         <w:numPr>
           <w:ilvl w:val="1"/>
           <w:numId w:val="3"/>
@@ -2366,7 +2369,7 @@
     </w:p>
     <w:p>
       <w:pPr>
-        <w:pStyle w:val="style37"/>
+        <w:pStyle w:val="style38"/>
         <w:numPr>
           <w:ilvl w:val="1"/>
           <w:numId w:val="3"/>
@@ -2404,7 +2407,7 @@
     </w:p>
     <w:p>
       <w:pPr>
-        <w:pStyle w:val="style37"/>
+        <w:pStyle w:val="style38"/>
         <w:numPr>
           <w:ilvl w:val="1"/>
           <w:numId w:val="3"/>
@@ -2455,7 +2458,7 @@
     </w:p>
     <w:p>
       <w:pPr>
-        <w:pStyle w:val="style37"/>
+        <w:pStyle w:val="style38"/>
         <w:numPr>
           <w:ilvl w:val="1"/>
           <w:numId w:val="3"/>
@@ -2483,7 +2486,7 @@
     </w:p>
     <w:p>
       <w:pPr>
-        <w:pStyle w:val="style37"/>
+        <w:pStyle w:val="style38"/>
         <w:numPr>
           <w:ilvl w:val="1"/>
           <w:numId w:val="3"/>
@@ -2512,7 +2515,7 @@
     </w:p>
     <w:p>
       <w:pPr>
-        <w:pStyle w:val="style37"/>
+        <w:pStyle w:val="style38"/>
         <w:numPr>
           <w:ilvl w:val="1"/>
           <w:numId w:val="3"/>
@@ -2538,7 +2541,7 @@
     </w:p>
     <w:p>
       <w:pPr>
-        <w:pStyle w:val="style37"/>
+        <w:pStyle w:val="style38"/>
         <w:numPr>
           <w:ilvl w:val="1"/>
           <w:numId w:val="3"/>
@@ -2564,7 +2567,7 @@
     </w:p>
     <w:p>
       <w:pPr>
-        <w:pStyle w:val="style37"/>
+        <w:pStyle w:val="style38"/>
         <w:numPr>
           <w:ilvl w:val="1"/>
           <w:numId w:val="3"/>
@@ -2637,7 +2640,7 @@
     </w:p>
     <w:p>
       <w:pPr>
-        <w:pStyle w:val="style37"/>
+        <w:pStyle w:val="style38"/>
         <w:numPr>
           <w:ilvl w:val="1"/>
           <w:numId w:val="3"/>
@@ -2687,7 +2690,7 @@
     </w:p>
     <w:p>
       <w:pPr>
-        <w:pStyle w:val="style37"/>
+        <w:pStyle w:val="style38"/>
         <w:numPr>
           <w:ilvl w:val="1"/>
           <w:numId w:val="3"/>
@@ -2705,7 +2708,7 @@
           <w:sz w:val="24"/>
           <w:szCs w:val="24"/>
         </w:rPr>
-        <w:t xml:space="preserve">int scanNum </w:t>
+        <w:t xml:space="preserve">int shareNum </w:t>
       </w:r>
       <w:r>
         <w:rPr>
@@ -2714,12 +2717,12 @@
           <w:sz w:val="24"/>
           <w:szCs w:val="24"/>
         </w:rPr>
-        <w:t>浏览数</w:t>
-      </w:r>
-    </w:p>
-    <w:p>
-      <w:pPr>
-        <w:pStyle w:val="style37"/>
+        <w:t>分享数</w:t>
+      </w:r>
+    </w:p>
+    <w:p>
+      <w:pPr>
+        <w:pStyle w:val="style38"/>
         <w:numPr>
           <w:ilvl w:val="1"/>
           <w:numId w:val="3"/>
@@ -2737,6 +2740,70 @@
           <w:sz w:val="24"/>
           <w:szCs w:val="24"/>
         </w:rPr>
+        <w:t xml:space="preserve">int collectNum </w:t>
+      </w:r>
+      <w:r>
+        <w:rPr>
+          <w:rFonts w:ascii="宋体" w:hAnsi="宋体"/>
+          <w:color w:val="0000FF"/>
+          <w:sz w:val="24"/>
+          <w:szCs w:val="24"/>
+        </w:rPr>
+        <w:t>收藏数</w:t>
+      </w:r>
+    </w:p>
+    <w:p>
+      <w:pPr>
+        <w:pStyle w:val="style38"/>
+        <w:numPr>
+          <w:ilvl w:val="1"/>
+          <w:numId w:val="3"/>
+        </w:numPr>
+        <w:tabs>
+          <w:tab w:leader="none" w:pos="420" w:val="left"/>
+        </w:tabs>
+        <w:suppressAutoHyphens w:val="false"/>
+        <w:jc w:val="left"/>
+      </w:pPr>
+      <w:r>
+        <w:rPr>
+          <w:rFonts w:ascii="宋体" w:hAnsi="宋体"/>
+          <w:color w:val="0000FF"/>
+          <w:sz w:val="24"/>
+          <w:szCs w:val="24"/>
+        </w:rPr>
+        <w:t xml:space="preserve">int scanNum </w:t>
+      </w:r>
+      <w:r>
+        <w:rPr>
+          <w:rFonts w:ascii="宋体" w:hAnsi="宋体"/>
+          <w:color w:val="0000FF"/>
+          <w:sz w:val="24"/>
+          <w:szCs w:val="24"/>
+        </w:rPr>
+        <w:t>浏览数</w:t>
+      </w:r>
+    </w:p>
+    <w:p>
+      <w:pPr>
+        <w:pStyle w:val="style38"/>
+        <w:numPr>
+          <w:ilvl w:val="1"/>
+          <w:numId w:val="3"/>
+        </w:numPr>
+        <w:tabs>
+          <w:tab w:leader="none" w:pos="420" w:val="left"/>
+        </w:tabs>
+        <w:suppressAutoHyphens w:val="false"/>
+        <w:jc w:val="left"/>
+      </w:pPr>
+      <w:r>
+        <w:rPr>
+          <w:rFonts w:ascii="宋体" w:hAnsi="宋体"/>
+          <w:color w:val="0000FF"/>
+          <w:sz w:val="24"/>
+          <w:szCs w:val="24"/>
+        </w:rPr>
         <w:t xml:space="preserve">Uint64 storyid </w:t>
       </w:r>
       <w:r>
@@ -2760,7 +2827,7 @@
     </w:p>
     <w:p>
       <w:pPr>
-        <w:pStyle w:val="style37"/>
+        <w:pStyle w:val="style38"/>
         <w:ind w:hanging="0" w:left="0" w:right="0"/>
         <w:jc w:val="left"/>
       </w:pPr>
@@ -2770,7 +2837,7 @@
     </w:p>
     <w:p>
       <w:pPr>
-        <w:pStyle w:val="style37"/>
+        <w:pStyle w:val="style38"/>
         <w:ind w:hanging="0" w:left="0" w:right="0"/>
         <w:jc w:val="left"/>
       </w:pPr>
@@ -2822,7 +2889,7 @@
     </w:p>
     <w:p>
       <w:pPr>
-        <w:pStyle w:val="style37"/>
+        <w:pStyle w:val="style38"/>
         <w:numPr>
           <w:ilvl w:val="0"/>
           <w:numId w:val="2"/>
@@ -2850,10 +2917,10 @@
       </w:tblPr>
       <w:tblGrid>
         <w:gridCol w:w="1704"/>
-        <w:gridCol w:w="801"/>
+        <w:gridCol w:w="800"/>
         <w:gridCol w:w="1840"/>
-        <w:gridCol w:w="1558"/>
-        <w:gridCol w:w="2619"/>
+        <w:gridCol w:w="1557"/>
+        <w:gridCol w:w="2622"/>
       </w:tblGrid>
       <w:tr>
         <w:trPr>
@@ -2893,7 +2960,7 @@
         </w:tc>
         <w:tc>
           <w:tcPr>
-            <w:tcW w:type="dxa" w:w="801"/>
+            <w:tcW w:type="dxa" w:w="800"/>
             <w:tcBorders>
               <w:top w:color="4F81BD" w:space="0" w:sz="8" w:val="single"/>
               <w:bottom w:color="4F81BD" w:space="0" w:sz="8" w:val="single"/>
@@ -2957,7 +3024,7 @@
         </w:tc>
         <w:tc>
           <w:tcPr>
-            <w:tcW w:type="dxa" w:w="1558"/>
+            <w:tcW w:type="dxa" w:w="1557"/>
             <w:tcBorders>
               <w:top w:color="4F81BD" w:space="0" w:sz="8" w:val="single"/>
               <w:bottom w:color="4F81BD" w:space="0" w:sz="8" w:val="single"/>
@@ -2989,7 +3056,7 @@
         </w:tc>
         <w:tc>
           <w:tcPr>
-            <w:tcW w:type="dxa" w:w="2619"/>
+            <w:tcW w:type="dxa" w:w="2622"/>
             <w:tcBorders>
               <w:top w:color="4F81BD" w:space="0" w:sz="8" w:val="single"/>
               <w:bottom w:color="4F81BD" w:space="0" w:sz="8" w:val="single"/>
@@ -3059,7 +3126,7 @@
         </w:tc>
         <w:tc>
           <w:tcPr>
-            <w:tcW w:type="dxa" w:w="801"/>
+            <w:tcW w:type="dxa" w:w="800"/>
             <w:tcBorders>
               <w:top w:color="4F81BD" w:space="0" w:sz="8" w:val="single"/>
               <w:left w:color="00000A" w:space="0" w:sz="4" w:val="single"/>
@@ -3125,7 +3192,7 @@
         </w:tc>
         <w:tc>
           <w:tcPr>
-            <w:tcW w:type="dxa" w:w="1558"/>
+            <w:tcW w:type="dxa" w:w="1557"/>
             <w:tcBorders>
               <w:top w:color="4F81BD" w:space="0" w:sz="8" w:val="single"/>
               <w:left w:color="00000A" w:space="0" w:sz="4" w:val="single"/>
@@ -3158,7 +3225,7 @@
         </w:tc>
         <w:tc>
           <w:tcPr>
-            <w:tcW w:type="dxa" w:w="2619"/>
+            <w:tcW w:type="dxa" w:w="2622"/>
             <w:tcBorders>
               <w:top w:color="4F81BD" w:space="0" w:sz="8" w:val="single"/>
               <w:left w:color="00000A" w:space="0" w:sz="4" w:val="single"/>
@@ -3235,7 +3302,7 @@
         </w:tc>
         <w:tc>
           <w:tcPr>
-            <w:tcW w:type="dxa" w:w="801"/>
+            <w:tcW w:type="dxa" w:w="800"/>
             <w:tcBorders>
               <w:top w:color="00000A" w:space="0" w:sz="4" w:val="single"/>
               <w:left w:color="00000A" w:space="0" w:sz="4" w:val="single"/>
@@ -3301,7 +3368,7 @@
         </w:tc>
         <w:tc>
           <w:tcPr>
-            <w:tcW w:type="dxa" w:w="1558"/>
+            <w:tcW w:type="dxa" w:w="1557"/>
             <w:tcBorders>
               <w:top w:color="00000A" w:space="0" w:sz="4" w:val="single"/>
               <w:left w:color="00000A" w:space="0" w:sz="4" w:val="single"/>
@@ -3334,7 +3401,7 @@
         </w:tc>
         <w:tc>
           <w:tcPr>
-            <w:tcW w:type="dxa" w:w="2619"/>
+            <w:tcW w:type="dxa" w:w="2622"/>
             <w:tcBorders>
               <w:top w:color="00000A" w:space="0" w:sz="4" w:val="single"/>
               <w:left w:color="00000A" w:space="0" w:sz="4" w:val="single"/>
@@ -3403,7 +3470,7 @@
         </w:tc>
         <w:tc>
           <w:tcPr>
-            <w:tcW w:type="dxa" w:w="801"/>
+            <w:tcW w:type="dxa" w:w="800"/>
             <w:tcBorders>
               <w:top w:color="00000A" w:space="0" w:sz="4" w:val="single"/>
               <w:left w:color="00000A" w:space="0" w:sz="4" w:val="single"/>
@@ -3467,7 +3534,7 @@
         </w:tc>
         <w:tc>
           <w:tcPr>
-            <w:tcW w:type="dxa" w:w="1558"/>
+            <w:tcW w:type="dxa" w:w="1557"/>
             <w:tcBorders>
               <w:top w:color="00000A" w:space="0" w:sz="4" w:val="single"/>
               <w:left w:color="00000A" w:space="0" w:sz="4" w:val="single"/>
@@ -3499,7 +3566,7 @@
         </w:tc>
         <w:tc>
           <w:tcPr>
-            <w:tcW w:type="dxa" w:w="2619"/>
+            <w:tcW w:type="dxa" w:w="2622"/>
             <w:tcBorders>
               <w:top w:color="00000A" w:space="0" w:sz="4" w:val="single"/>
               <w:left w:color="00000A" w:space="0" w:sz="4" w:val="single"/>
@@ -3568,7 +3635,7 @@
         </w:tc>
         <w:tc>
           <w:tcPr>
-            <w:tcW w:type="dxa" w:w="801"/>
+            <w:tcW w:type="dxa" w:w="800"/>
             <w:tcBorders>
               <w:top w:color="00000A" w:space="0" w:sz="4" w:val="single"/>
               <w:left w:color="00000A" w:space="0" w:sz="4" w:val="single"/>
@@ -3632,7 +3699,7 @@
         </w:tc>
         <w:tc>
           <w:tcPr>
-            <w:tcW w:type="dxa" w:w="1558"/>
+            <w:tcW w:type="dxa" w:w="1557"/>
             <w:tcBorders>
               <w:top w:color="00000A" w:space="0" w:sz="4" w:val="single"/>
               <w:left w:color="00000A" w:space="0" w:sz="4" w:val="single"/>
@@ -3664,7 +3731,7 @@
         </w:tc>
         <w:tc>
           <w:tcPr>
-            <w:tcW w:type="dxa" w:w="2619"/>
+            <w:tcW w:type="dxa" w:w="2622"/>
             <w:tcBorders>
               <w:top w:color="00000A" w:space="0" w:sz="4" w:val="single"/>
               <w:left w:color="00000A" w:space="0" w:sz="4" w:val="single"/>
@@ -3706,7 +3773,7 @@
     </w:p>
     <w:p>
       <w:pPr>
-        <w:pStyle w:val="style37"/>
+        <w:pStyle w:val="style38"/>
         <w:numPr>
           <w:ilvl w:val="0"/>
           <w:numId w:val="2"/>
@@ -3787,11 +3854,11 @@
         <w:tblInd w:type="dxa" w:w="-108"/>
       </w:tblPr>
       <w:tblGrid>
-        <w:gridCol w:w="2896"/>
+        <w:gridCol w:w="2895"/>
         <w:gridCol w:w="678"/>
         <w:gridCol w:w="2182"/>
         <w:gridCol w:w="1721"/>
-        <w:gridCol w:w="1154"/>
+        <w:gridCol w:w="1155"/>
       </w:tblGrid>
       <w:tr>
         <w:trPr>
@@ -3799,7 +3866,7 @@
         </w:trPr>
         <w:tc>
           <w:tcPr>
-            <w:tcW w:type="dxa" w:w="2896"/>
+            <w:tcW w:type="dxa" w:w="2895"/>
             <w:tcBorders>
               <w:top w:color="4F81BD" w:space="0" w:sz="8" w:val="single"/>
               <w:bottom w:color="4F81BD" w:space="0" w:sz="8" w:val="single"/>
@@ -3927,7 +3994,7 @@
         </w:tc>
         <w:tc>
           <w:tcPr>
-            <w:tcW w:type="dxa" w:w="1154"/>
+            <w:tcW w:type="dxa" w:w="1155"/>
             <w:tcBorders>
               <w:top w:color="4F81BD" w:space="0" w:sz="8" w:val="single"/>
               <w:bottom w:color="4F81BD" w:space="0" w:sz="8" w:val="single"/>
@@ -3964,7 +4031,7 @@
         </w:trPr>
         <w:tc>
           <w:tcPr>
-            <w:tcW w:type="dxa" w:w="2896"/>
+            <w:tcW w:type="dxa" w:w="2895"/>
             <w:tcBorders>
               <w:top w:color="4F81BD" w:space="0" w:sz="8" w:val="single"/>
               <w:bottom w:color="00000A" w:space="0" w:sz="4" w:val="single"/>
@@ -4202,7 +4269,7 @@
         </w:tc>
         <w:tc>
           <w:tcPr>
-            <w:tcW w:type="dxa" w:w="1154"/>
+            <w:tcW w:type="dxa" w:w="1155"/>
             <w:tcBorders>
               <w:top w:color="4F81BD" w:space="0" w:sz="8" w:val="single"/>
               <w:left w:color="00000A" w:space="0" w:sz="4" w:val="single"/>
@@ -4301,7 +4368,7 @@
         </w:trPr>
         <w:tc>
           <w:tcPr>
-            <w:tcW w:type="dxa" w:w="2896"/>
+            <w:tcW w:type="dxa" w:w="2895"/>
             <w:tcBorders>
               <w:top w:color="00000A" w:space="0" w:sz="4" w:val="single"/>
               <w:bottom w:color="00000A" w:space="0" w:sz="4" w:val="single"/>
@@ -4554,7 +4621,7 @@
         </w:tc>
         <w:tc>
           <w:tcPr>
-            <w:tcW w:type="dxa" w:w="1154"/>
+            <w:tcW w:type="dxa" w:w="1155"/>
             <w:tcBorders>
               <w:top w:color="00000A" w:space="0" w:sz="4" w:val="single"/>
               <w:left w:color="00000A" w:space="0" w:sz="4" w:val="single"/>
@@ -4678,7 +4745,7 @@
         </w:trPr>
         <w:tc>
           <w:tcPr>
-            <w:tcW w:type="dxa" w:w="2896"/>
+            <w:tcW w:type="dxa" w:w="2895"/>
             <w:tcBorders>
               <w:top w:color="00000A" w:space="0" w:sz="4" w:val="single"/>
               <w:bottom w:color="00000A" w:space="0" w:sz="4" w:val="single"/>
@@ -4992,7 +5059,7 @@
         </w:tc>
         <w:tc>
           <w:tcPr>
-            <w:tcW w:type="dxa" w:w="1154"/>
+            <w:tcW w:type="dxa" w:w="1155"/>
             <w:tcBorders>
               <w:top w:color="00000A" w:space="0" w:sz="4" w:val="single"/>
               <w:left w:color="00000A" w:space="0" w:sz="4" w:val="single"/>
@@ -5028,7 +5095,7 @@
         </w:trPr>
         <w:tc>
           <w:tcPr>
-            <w:tcW w:type="dxa" w:w="2896"/>
+            <w:tcW w:type="dxa" w:w="2895"/>
             <w:tcBorders>
               <w:top w:color="00000A" w:space="0" w:sz="4" w:val="single"/>
               <w:bottom w:color="00000A" w:space="0" w:sz="4" w:val="single"/>
@@ -5165,7 +5232,7 @@
         </w:tc>
         <w:tc>
           <w:tcPr>
-            <w:tcW w:type="dxa" w:w="1154"/>
+            <w:tcW w:type="dxa" w:w="1155"/>
             <w:tcBorders>
               <w:top w:color="00000A" w:space="0" w:sz="4" w:val="single"/>
               <w:left w:color="00000A" w:space="0" w:sz="4" w:val="single"/>
@@ -5201,7 +5268,7 @@
         </w:trPr>
         <w:tc>
           <w:tcPr>
-            <w:tcW w:type="dxa" w:w="2896"/>
+            <w:tcW w:type="dxa" w:w="2895"/>
             <w:tcBorders>
               <w:top w:color="00000A" w:space="0" w:sz="4" w:val="single"/>
               <w:bottom w:color="00000A" w:space="0" w:sz="4" w:val="single"/>
@@ -5330,7 +5397,7 @@
         </w:tc>
         <w:tc>
           <w:tcPr>
-            <w:tcW w:type="dxa" w:w="1154"/>
+            <w:tcW w:type="dxa" w:w="1155"/>
             <w:tcBorders>
               <w:top w:color="00000A" w:space="0" w:sz="4" w:val="single"/>
               <w:left w:color="00000A" w:space="0" w:sz="4" w:val="single"/>
@@ -5366,7 +5433,7 @@
         </w:trPr>
         <w:tc>
           <w:tcPr>
-            <w:tcW w:type="dxa" w:w="2896"/>
+            <w:tcW w:type="dxa" w:w="2895"/>
             <w:tcBorders>
               <w:top w:color="00000A" w:space="0" w:sz="4" w:val="single"/>
               <w:bottom w:color="00000A" w:space="0" w:sz="4" w:val="single"/>
@@ -5495,7 +5562,7 @@
         </w:tc>
         <w:tc>
           <w:tcPr>
-            <w:tcW w:type="dxa" w:w="1154"/>
+            <w:tcW w:type="dxa" w:w="1155"/>
             <w:tcBorders>
               <w:top w:color="00000A" w:space="0" w:sz="4" w:val="single"/>
               <w:left w:color="00000A" w:space="0" w:sz="4" w:val="single"/>
@@ -5569,7 +5636,7 @@
         </w:trPr>
         <w:tc>
           <w:tcPr>
-            <w:tcW w:type="dxa" w:w="2896"/>
+            <w:tcW w:type="dxa" w:w="2895"/>
             <w:tcBorders>
               <w:top w:color="00000A" w:space="0" w:sz="4" w:val="single"/>
               <w:bottom w:color="00000A" w:space="0" w:sz="4" w:val="single"/>
@@ -5698,7 +5765,7 @@
         </w:tc>
         <w:tc>
           <w:tcPr>
-            <w:tcW w:type="dxa" w:w="1154"/>
+            <w:tcW w:type="dxa" w:w="1155"/>
             <w:tcBorders>
               <w:top w:color="00000A" w:space="0" w:sz="4" w:val="single"/>
               <w:left w:color="00000A" w:space="0" w:sz="4" w:val="single"/>
@@ -5729,7 +5796,7 @@
         </w:trPr>
         <w:tc>
           <w:tcPr>
-            <w:tcW w:type="dxa" w:w="2896"/>
+            <w:tcW w:type="dxa" w:w="2895"/>
             <w:tcBorders>
               <w:top w:color="00000A" w:space="0" w:sz="4" w:val="single"/>
               <w:bottom w:color="00000A" w:space="0" w:sz="4" w:val="single"/>
@@ -5866,7 +5933,7 @@
         </w:tc>
         <w:tc>
           <w:tcPr>
-            <w:tcW w:type="dxa" w:w="1154"/>
+            <w:tcW w:type="dxa" w:w="1155"/>
             <w:tcBorders>
               <w:top w:color="00000A" w:space="0" w:sz="4" w:val="single"/>
               <w:left w:color="00000A" w:space="0" w:sz="4" w:val="single"/>
@@ -5897,7 +5964,7 @@
         </w:trPr>
         <w:tc>
           <w:tcPr>
-            <w:tcW w:type="dxa" w:w="2896"/>
+            <w:tcW w:type="dxa" w:w="2895"/>
             <w:tcBorders>
               <w:top w:color="00000A" w:space="0" w:sz="4" w:val="single"/>
               <w:bottom w:color="4F81BD" w:space="0" w:sz="8" w:val="single"/>
@@ -6063,7 +6130,7 @@
         </w:tc>
         <w:tc>
           <w:tcPr>
-            <w:tcW w:type="dxa" w:w="1154"/>
+            <w:tcW w:type="dxa" w:w="1155"/>
             <w:tcBorders>
               <w:top w:color="00000A" w:space="0" w:sz="4" w:val="single"/>
               <w:left w:color="00000A" w:space="0" w:sz="4" w:val="single"/>
@@ -6115,7 +6182,7 @@
     </w:p>
     <w:p>
       <w:pPr>
-        <w:pStyle w:val="style37"/>
+        <w:pStyle w:val="style38"/>
         <w:numPr>
           <w:ilvl w:val="0"/>
           <w:numId w:val="4"/>
@@ -6151,10 +6218,10 @@
       </w:tblPr>
       <w:tblGrid>
         <w:gridCol w:w="1704"/>
-        <w:gridCol w:w="808"/>
+        <w:gridCol w:w="807"/>
         <w:gridCol w:w="2267"/>
-        <w:gridCol w:w="1133"/>
-        <w:gridCol w:w="2613"/>
+        <w:gridCol w:w="1132"/>
+        <w:gridCol w:w="2615"/>
       </w:tblGrid>
       <w:tr>
         <w:trPr>
@@ -6194,7 +6261,7 @@
         </w:tc>
         <w:tc>
           <w:tcPr>
-            <w:tcW w:type="dxa" w:w="808"/>
+            <w:tcW w:type="dxa" w:w="807"/>
             <w:tcBorders>
               <w:top w:color="4F81BD" w:space="0" w:sz="8" w:val="single"/>
               <w:bottom w:color="4F81BD" w:space="0" w:sz="8" w:val="single"/>
@@ -6258,7 +6325,7 @@
         </w:tc>
         <w:tc>
           <w:tcPr>
-            <w:tcW w:type="dxa" w:w="1133"/>
+            <w:tcW w:type="dxa" w:w="1132"/>
             <w:tcBorders>
               <w:top w:color="4F81BD" w:space="0" w:sz="8" w:val="single"/>
               <w:bottom w:color="4F81BD" w:space="0" w:sz="8" w:val="single"/>
@@ -6290,7 +6357,7 @@
         </w:tc>
         <w:tc>
           <w:tcPr>
-            <w:tcW w:type="dxa" w:w="2613"/>
+            <w:tcW w:type="dxa" w:w="2615"/>
             <w:tcBorders>
               <w:top w:color="4F81BD" w:space="0" w:sz="8" w:val="single"/>
               <w:bottom w:color="4F81BD" w:space="0" w:sz="8" w:val="single"/>
@@ -6360,7 +6427,7 @@
         </w:tc>
         <w:tc>
           <w:tcPr>
-            <w:tcW w:type="dxa" w:w="808"/>
+            <w:tcW w:type="dxa" w:w="807"/>
             <w:tcBorders>
               <w:top w:color="4F81BD" w:space="0" w:sz="8" w:val="single"/>
               <w:left w:color="00000A" w:space="0" w:sz="4" w:val="single"/>
@@ -6409,7 +6476,7 @@
           </w:tcPr>
           <w:p>
             <w:pPr>
-              <w:pStyle w:val="style39"/>
+              <w:pStyle w:val="style40"/>
               <w:ind w:hanging="0" w:left="0" w:right="0"/>
             </w:pPr>
             <w:r>
@@ -6449,7 +6516,7 @@
           </w:p>
           <w:p>
             <w:pPr>
-              <w:pStyle w:val="style39"/>
+              <w:pStyle w:val="style40"/>
               <w:ind w:hanging="0" w:left="0" w:right="0"/>
             </w:pPr>
             <w:r>
@@ -6532,7 +6599,7 @@
         </w:tc>
         <w:tc>
           <w:tcPr>
-            <w:tcW w:type="dxa" w:w="1133"/>
+            <w:tcW w:type="dxa" w:w="1132"/>
             <w:tcBorders>
               <w:top w:color="4F81BD" w:space="0" w:sz="8" w:val="single"/>
               <w:left w:color="00000A" w:space="0" w:sz="4" w:val="single"/>
@@ -6588,7 +6655,7 @@
         </w:tc>
         <w:tc>
           <w:tcPr>
-            <w:tcW w:type="dxa" w:w="2613"/>
+            <w:tcW w:type="dxa" w:w="2615"/>
             <w:tcBorders>
               <w:top w:color="4F81BD" w:space="0" w:sz="8" w:val="single"/>
               <w:left w:color="00000A" w:space="0" w:sz="4" w:val="single"/>
@@ -6860,7 +6927,7 @@
         </w:tc>
         <w:tc>
           <w:tcPr>
-            <w:tcW w:type="dxa" w:w="808"/>
+            <w:tcW w:type="dxa" w:w="807"/>
             <w:tcBorders>
               <w:top w:color="00000A" w:space="0" w:sz="4" w:val="single"/>
               <w:left w:color="00000A" w:space="0" w:sz="4" w:val="single"/>
@@ -6921,7 +6988,7 @@
         </w:tc>
         <w:tc>
           <w:tcPr>
-            <w:tcW w:type="dxa" w:w="1133"/>
+            <w:tcW w:type="dxa" w:w="1132"/>
             <w:tcBorders>
               <w:top w:color="00000A" w:space="0" w:sz="4" w:val="single"/>
               <w:left w:color="00000A" w:space="0" w:sz="4" w:val="single"/>
@@ -6948,7 +7015,7 @@
         </w:tc>
         <w:tc>
           <w:tcPr>
-            <w:tcW w:type="dxa" w:w="2613"/>
+            <w:tcW w:type="dxa" w:w="2615"/>
             <w:tcBorders>
               <w:top w:color="00000A" w:space="0" w:sz="4" w:val="single"/>
               <w:left w:color="00000A" w:space="0" w:sz="4" w:val="single"/>
@@ -6992,7 +7059,7 @@
     </w:p>
     <w:p>
       <w:pPr>
-        <w:pStyle w:val="style37"/>
+        <w:pStyle w:val="style38"/>
         <w:numPr>
           <w:ilvl w:val="0"/>
           <w:numId w:val="4"/>
@@ -7028,11 +7095,11 @@
         <w:tblInd w:type="dxa" w:w="-108"/>
       </w:tblPr>
       <w:tblGrid>
-        <w:gridCol w:w="1864"/>
+        <w:gridCol w:w="1863"/>
         <w:gridCol w:w="791"/>
         <w:gridCol w:w="1700"/>
         <w:gridCol w:w="1415"/>
-        <w:gridCol w:w="2752"/>
+        <w:gridCol w:w="2753"/>
       </w:tblGrid>
       <w:tr>
         <w:trPr>
@@ -7040,7 +7107,7 @@
         </w:trPr>
         <w:tc>
           <w:tcPr>
-            <w:tcW w:type="dxa" w:w="1864"/>
+            <w:tcW w:type="dxa" w:w="1863"/>
             <w:tcBorders>
               <w:top w:color="4F81BD" w:space="0" w:sz="8" w:val="single"/>
               <w:bottom w:color="00000A" w:space="0" w:sz="4" w:val="single"/>
@@ -7125,7 +7192,6 @@
               <w:pStyle w:val="style0"/>
               <w:jc w:val="left"/>
             </w:pPr>
-            <w:bookmarkStart w:id="1" w:name="__DdeLink__702_562155377"/>
             <w:r>
               <w:rPr>
                 <w:rFonts w:ascii="宋体" w:hAnsi="宋体"/>
@@ -7204,7 +7270,7 @@
               <w:pStyle w:val="style0"/>
               <w:jc w:val="left"/>
             </w:pPr>
-            <w:bookmarkStart w:id="2" w:name="__DdeLink__702_562155377"/>
+            <w:bookmarkStart w:id="3" w:name="__DdeLink__702_562155377"/>
             <w:r>
               <w:rPr>
                 <w:rFonts w:ascii="宋体" w:hAnsi="宋体"/>
@@ -7229,7 +7295,7 @@
               </w:rPr>
               <w:t>id</w:t>
             </w:r>
-            <w:bookmarkEnd w:id="2"/>
+            <w:bookmarkEnd w:id="3"/>
             <w:r>
               <w:rPr>
                 <w:rFonts w:ascii="宋体" w:hAnsi="宋体"/>
@@ -7274,7 +7340,7 @@
         </w:tc>
         <w:tc>
           <w:tcPr>
-            <w:tcW w:type="dxa" w:w="2752"/>
+            <w:tcW w:type="dxa" w:w="2753"/>
             <w:tcBorders>
               <w:top w:color="4F81BD" w:space="0" w:sz="8" w:val="single"/>
               <w:left w:color="00000A" w:space="0" w:sz="4" w:val="single"/>
@@ -7317,7 +7383,7 @@
     </w:p>
     <w:p>
       <w:pPr>
-        <w:pStyle w:val="style37"/>
+        <w:pStyle w:val="style38"/>
         <w:numPr>
           <w:ilvl w:val="0"/>
           <w:numId w:val="4"/>
@@ -7350,11 +7416,11 @@
         <w:tblInd w:type="dxa" w:w="-108"/>
       </w:tblPr>
       <w:tblGrid>
-        <w:gridCol w:w="1864"/>
+        <w:gridCol w:w="1863"/>
         <w:gridCol w:w="791"/>
         <w:gridCol w:w="1700"/>
         <w:gridCol w:w="1415"/>
-        <w:gridCol w:w="2752"/>
+        <w:gridCol w:w="2753"/>
       </w:tblGrid>
       <w:tr>
         <w:trPr>
@@ -7362,7 +7428,7 @@
         </w:trPr>
         <w:tc>
           <w:tcPr>
-            <w:tcW w:type="dxa" w:w="1864"/>
+            <w:tcW w:type="dxa" w:w="1863"/>
             <w:tcBorders>
               <w:top w:color="4F81BD" w:space="0" w:sz="8" w:val="single"/>
               <w:bottom w:color="00000A" w:space="0" w:sz="4" w:val="single"/>
@@ -7598,7 +7664,7 @@
         </w:tc>
         <w:tc>
           <w:tcPr>
-            <w:tcW w:type="dxa" w:w="2752"/>
+            <w:tcW w:type="dxa" w:w="2753"/>
             <w:tcBorders>
               <w:top w:color="4F81BD" w:space="0" w:sz="8" w:val="single"/>
               <w:left w:color="00000A" w:space="0" w:sz="4" w:val="single"/>
@@ -7664,7 +7730,7 @@
 
 <file path=word/comments.xml><?xml version="1.0" encoding="utf-8"?>
 <w:comments xmlns:o="urn:schemas-microsoft-com:office:office" xmlns:r="http://schemas.openxmlformats.org/officeDocument/2006/relationships" xmlns:v="urn:schemas-microsoft-com:vml" xmlns:w="http://schemas.openxmlformats.org/wordprocessingml/2006/main" xmlns:w10="urn:schemas-microsoft-com:office:word" xmlns:wp="http://schemas.openxmlformats.org/drawingml/2006/wordprocessingDrawing">
-  <w:comment w:author="" w:date="2013-11-21T01:59:54Z" w:id="0">
+  <w:comment w:author="" w:date="2013-11-21T06:53:38Z" w:id="0">
     <w:p>
       <w:r>
         <w:rPr/>
@@ -7696,12 +7762,22 @@
         <w:rPr/>
       </w:r>
     </w:p>
+    <w:p>
+      <w:r>
+        <w:rPr/>
+      </w:r>
+    </w:p>
   </w:comment>
-  <w:comment w:author="" w:date="2013-11-21T01:59:54Z" w:id="1">
+  <w:comment w:author="" w:date="2013-11-21T06:53:38Z" w:id="1">
     <w:p>
       <w:r>
         <w:rPr/>
         <w:t>新增</w:t>
+      </w:r>
+    </w:p>
+    <w:p>
+      <w:r>
+        <w:rPr/>
       </w:r>
     </w:p>
     <w:p>
@@ -8398,10 +8474,17 @@
       <w:rFonts w:cs="Wingdings"/>
     </w:rPr>
   </w:style>
-  <w:style w:styleId="style30" w:type="paragraph">
+  <w:style w:styleId="style30" w:type="character">
+    <w:name w:val="ListLabel 8"/>
+    <w:next w:val="style30"/>
+    <w:rPr>
+      <w:rFonts w:cs="Wingdings"/>
+    </w:rPr>
+  </w:style>
+  <w:style w:styleId="style31" w:type="paragraph">
     <w:name w:val="Heading"/>
     <w:basedOn w:val="style0"/>
-    <w:next w:val="style31"/>
+    <w:next w:val="style32"/>
     <w:pPr>
       <w:keepNext/>
       <w:spacing w:after="120" w:before="240"/>
@@ -8412,28 +8495,28 @@
       <w:szCs w:val="28"/>
     </w:rPr>
   </w:style>
-  <w:style w:styleId="style31" w:type="paragraph">
+  <w:style w:styleId="style32" w:type="paragraph">
     <w:name w:val="Text body"/>
     <w:basedOn w:val="style0"/>
-    <w:next w:val="style31"/>
+    <w:next w:val="style32"/>
     <w:pPr>
       <w:spacing w:after="120" w:before="0"/>
     </w:pPr>
     <w:rPr/>
   </w:style>
-  <w:style w:styleId="style32" w:type="paragraph">
+  <w:style w:styleId="style33" w:type="paragraph">
     <w:name w:val="List"/>
-    <w:basedOn w:val="style31"/>
-    <w:next w:val="style32"/>
+    <w:basedOn w:val="style32"/>
+    <w:next w:val="style33"/>
     <w:pPr/>
     <w:rPr>
       <w:rFonts w:cs="Lohit Devanagari"/>
     </w:rPr>
   </w:style>
-  <w:style w:styleId="style33" w:type="paragraph">
+  <w:style w:styleId="style34" w:type="paragraph">
     <w:name w:val="Caption"/>
     <w:basedOn w:val="style0"/>
-    <w:next w:val="style33"/>
+    <w:next w:val="style34"/>
     <w:pPr>
       <w:suppressLineNumbers/>
       <w:spacing w:after="120" w:before="120"/>
@@ -8446,10 +8529,10 @@
       <w:szCs w:val="24"/>
     </w:rPr>
   </w:style>
-  <w:style w:styleId="style34" w:type="paragraph">
+  <w:style w:styleId="style35" w:type="paragraph">
     <w:name w:val="Index"/>
     <w:basedOn w:val="style0"/>
-    <w:next w:val="style34"/>
+    <w:next w:val="style35"/>
     <w:pPr>
       <w:suppressLineNumbers/>
     </w:pPr>
@@ -8457,10 +8540,10 @@
       <w:rFonts w:cs="Lohit Devanagari"/>
     </w:rPr>
   </w:style>
-  <w:style w:styleId="style35" w:type="paragraph">
+  <w:style w:styleId="style36" w:type="paragraph">
     <w:name w:val="Footer"/>
     <w:basedOn w:val="style0"/>
-    <w:next w:val="style35"/>
+    <w:next w:val="style36"/>
     <w:pPr>
       <w:suppressLineNumbers/>
       <w:tabs>
@@ -8474,10 +8557,10 @@
       <w:szCs w:val="18"/>
     </w:rPr>
   </w:style>
-  <w:style w:styleId="style36" w:type="paragraph">
+  <w:style w:styleId="style37" w:type="paragraph">
     <w:name w:val="Header"/>
     <w:basedOn w:val="style0"/>
-    <w:next w:val="style36"/>
+    <w:next w:val="style37"/>
     <w:pPr>
       <w:suppressLineNumbers/>
       <w:pBdr>
@@ -8494,19 +8577,19 @@
       <w:szCs w:val="18"/>
     </w:rPr>
   </w:style>
-  <w:style w:styleId="style37" w:type="paragraph">
+  <w:style w:styleId="style38" w:type="paragraph">
     <w:name w:val="列出段落1"/>
     <w:basedOn w:val="style0"/>
-    <w:next w:val="style37"/>
+    <w:next w:val="style38"/>
     <w:pPr>
       <w:ind w:firstLine="420" w:left="0" w:right="0"/>
     </w:pPr>
     <w:rPr/>
   </w:style>
-  <w:style w:styleId="style38" w:type="paragraph">
+  <w:style w:styleId="style39" w:type="paragraph">
     <w:name w:val="annotation text"/>
     <w:basedOn w:val="style0"/>
-    <w:next w:val="style38"/>
+    <w:next w:val="style39"/>
     <w:pPr>
       <w:tabs/>
       <w:suppressAutoHyphens w:val="false"/>
@@ -8516,10 +8599,10 @@
       <w:color w:val="00000A"/>
     </w:rPr>
   </w:style>
-  <w:style w:styleId="style39" w:type="paragraph">
+  <w:style w:styleId="style40" w:type="paragraph">
     <w:name w:val="List Paragraph"/>
     <w:basedOn w:val="style0"/>
-    <w:next w:val="style39"/>
+    <w:next w:val="style40"/>
     <w:pPr>
       <w:tabs/>
       <w:suppressAutoHyphens w:val="false"/>
@@ -8529,10 +8612,10 @@
       <w:color w:val="00000A"/>
     </w:rPr>
   </w:style>
-  <w:style w:styleId="style40" w:type="paragraph">
+  <w:style w:styleId="style41" w:type="paragraph">
     <w:name w:val="Balloon Text"/>
     <w:basedOn w:val="style0"/>
-    <w:next w:val="style40"/>
+    <w:next w:val="style41"/>
     <w:pPr/>
     <w:rPr>
       <w:sz w:val="18"/>

</xml_diff>